<commit_message>
made the Word template match requirements of Ecological Applications.
</commit_message>
<xml_diff>
--- a/analysis/templates/template.docx
+++ b/analysis/templates/template.docx
@@ -1,105 +1,173 @@
 
 <file path=word/document.xml><?xml version="1.0" encoding="utf-8"?>
-<w:document xmlns:wpc="http://schemas.microsoft.com/office/word/2010/wordprocessingCanvas" xmlns:mc="http://schemas.openxmlformats.org/markup-compatibility/2006" xmlns:o="urn:schemas-microsoft-com:office:office" xmlns:r="http://schemas.openxmlformats.org/officeDocument/2006/relationships" xmlns:m="http://schemas.openxmlformats.org/officeDocument/2006/math" xmlns:v="urn:schemas-microsoft-com:vml" xmlns:wp14="http://schemas.microsoft.com/office/word/2010/wordprocessingDrawing" xmlns:wp="http://schemas.openxmlformats.org/drawingml/2006/wordprocessingDrawing" xmlns:w10="urn:schemas-microsoft-com:office:word" xmlns:w="http://schemas.openxmlformats.org/wordprocessingml/2006/main" xmlns:w14="http://schemas.microsoft.com/office/word/2010/wordml" xmlns:wpg="http://schemas.microsoft.com/office/word/2010/wordprocessingGroup" xmlns:wpi="http://schemas.microsoft.com/office/word/2010/wordprocessingInk" xmlns:wne="http://schemas.microsoft.com/office/word/2006/wordml" xmlns:wps="http://schemas.microsoft.com/office/word/2010/wordprocessingShape" mc:Ignorable="w14 wp14">
+<w:document xmlns:wpc="http://schemas.microsoft.com/office/word/2010/wordprocessingCanvas" xmlns:cx="http://schemas.microsoft.com/office/drawing/2014/chartex" xmlns:cx1="http://schemas.microsoft.com/office/drawing/2015/9/8/chartex" xmlns:cx2="http://schemas.microsoft.com/office/drawing/2015/10/21/chartex" xmlns:cx3="http://schemas.microsoft.com/office/drawing/2016/5/9/chartex" xmlns:cx4="http://schemas.microsoft.com/office/drawing/2016/5/10/chartex" xmlns:cx5="http://schemas.microsoft.com/office/drawing/2016/5/11/chartex" xmlns:cx6="http://schemas.microsoft.com/office/drawing/2016/5/12/chartex" xmlns:cx7="http://schemas.microsoft.com/office/drawing/2016/5/13/chartex" xmlns:cx8="http://schemas.microsoft.com/office/drawing/2016/5/14/chartex" xmlns:mc="http://schemas.openxmlformats.org/markup-compatibility/2006" xmlns:aink="http://schemas.microsoft.com/office/drawing/2016/ink" xmlns:am3d="http://schemas.microsoft.com/office/drawing/2017/model3d" xmlns:o="urn:schemas-microsoft-com:office:office" xmlns:r="http://schemas.openxmlformats.org/officeDocument/2006/relationships" xmlns:m="http://schemas.openxmlformats.org/officeDocument/2006/math" xmlns:v="urn:schemas-microsoft-com:vml" xmlns:wp14="http://schemas.microsoft.com/office/word/2010/wordprocessingDrawing" xmlns:wp="http://schemas.openxmlformats.org/drawingml/2006/wordprocessingDrawing" xmlns:w10="urn:schemas-microsoft-com:office:word" xmlns:w="http://schemas.openxmlformats.org/wordprocessingml/2006/main" xmlns:w14="http://schemas.microsoft.com/office/word/2010/wordml" xmlns:w15="http://schemas.microsoft.com/office/word/2012/wordml" xmlns:w16cex="http://schemas.microsoft.com/office/word/2018/wordml/cex" xmlns:w16cid="http://schemas.microsoft.com/office/word/2016/wordml/cid" xmlns:w16="http://schemas.microsoft.com/office/word/2018/wordml" xmlns:w16se="http://schemas.microsoft.com/office/word/2015/wordml/symex" xmlns:wpg="http://schemas.microsoft.com/office/word/2010/wordprocessingGroup" xmlns:wpi="http://schemas.microsoft.com/office/word/2010/wordprocessingInk" xmlns:wne="http://schemas.microsoft.com/office/word/2006/wordml" xmlns:wps="http://schemas.microsoft.com/office/word/2010/wordprocessingShape" mc:Ignorable="w14 w15 w16se w16cid w16 w16cex wp14">
   <w:body>
     <w:p>
       <w:pPr>
         <w:pStyle w:val="Title"/>
-      </w:pPr>
-      <w:r>
+        <w:rPr>
+          <w:rFonts w:ascii="Times New Roman" w:hAnsi="Times New Roman" w:cs="Times New Roman"/>
+        </w:rPr>
+      </w:pPr>
+      <w:r>
+        <w:rPr>
+          <w:rFonts w:ascii="Times New Roman" w:hAnsi="Times New Roman" w:cs="Times New Roman"/>
+        </w:rPr>
         <w:t>My title</w:t>
       </w:r>
     </w:p>
     <w:p>
       <w:pPr>
         <w:pStyle w:val="Author"/>
-      </w:pPr>
-      <w:bookmarkStart w:id="0" w:name="_GoBack"/>
-      <w:bookmarkEnd w:id="0"/>
-      <w:r>
+        <w:spacing w:line="480" w:lineRule="auto"/>
+        <w:rPr>
+          <w:rFonts w:ascii="Times New Roman" w:hAnsi="Times New Roman" w:cs="Times New Roman"/>
+        </w:rPr>
+      </w:pPr>
+      <w:r>
+        <w:rPr>
+          <w:rFonts w:ascii="Times New Roman" w:hAnsi="Times New Roman" w:cs="Times New Roman"/>
+        </w:rPr>
         <w:t>author 1</w:t>
       </w:r>
     </w:p>
     <w:p>
       <w:pPr>
         <w:pStyle w:val="Author"/>
-      </w:pPr>
-      <w:r>
+        <w:spacing w:line="480" w:lineRule="auto"/>
+        <w:rPr>
+          <w:rFonts w:ascii="Times New Roman" w:hAnsi="Times New Roman" w:cs="Times New Roman"/>
+        </w:rPr>
+      </w:pPr>
+      <w:r>
+        <w:rPr>
+          <w:rFonts w:ascii="Times New Roman" w:hAnsi="Times New Roman" w:cs="Times New Roman"/>
+        </w:rPr>
         <w:t>other author</w:t>
       </w:r>
     </w:p>
     <w:p>
       <w:pPr>
         <w:pStyle w:val="Date"/>
-      </w:pPr>
-      <w:r>
-        <w:t>2017-12-14</w:t>
+        <w:spacing w:line="480" w:lineRule="auto"/>
+        <w:rPr>
+          <w:rFonts w:ascii="Times New Roman" w:hAnsi="Times New Roman" w:cs="Times New Roman"/>
+        </w:rPr>
+      </w:pPr>
+      <w:r>
+        <w:rPr>
+          <w:rFonts w:ascii="Times New Roman" w:hAnsi="Times New Roman" w:cs="Times New Roman"/>
+        </w:rPr>
+        <w:t>2020-06-03</w:t>
       </w:r>
     </w:p>
     <w:p>
       <w:pPr>
         <w:pStyle w:val="Abstract"/>
-      </w:pPr>
-      <w:r>
+        <w:rPr>
+          <w:rFonts w:cs="Times New Roman"/>
+        </w:rPr>
+      </w:pPr>
+      <w:r>
+        <w:rPr>
+          <w:rFonts w:cs="Times New Roman"/>
+        </w:rPr>
         <w:t>My abstract</w:t>
       </w:r>
     </w:p>
     <w:p>
       <w:pPr>
         <w:pStyle w:val="Heading1"/>
-      </w:pPr>
-      <w:bookmarkStart w:id="1" w:name="heading-1"/>
-      <w:bookmarkEnd w:id="1"/>
-      <w:r>
+        <w:rPr>
+          <w:rFonts w:ascii="Times New Roman" w:hAnsi="Times New Roman" w:cs="Times New Roman"/>
+        </w:rPr>
+      </w:pPr>
+      <w:bookmarkStart w:id="0" w:name="heading-1"/>
+      <w:r>
+        <w:rPr>
+          <w:rFonts w:ascii="Times New Roman" w:hAnsi="Times New Roman" w:cs="Times New Roman"/>
+        </w:rPr>
         <w:t>Heading 1</w:t>
       </w:r>
+      <w:bookmarkEnd w:id="0"/>
     </w:p>
     <w:p>
       <w:pPr>
         <w:pStyle w:val="Heading2"/>
-      </w:pPr>
-      <w:bookmarkStart w:id="2" w:name="heading-2"/>
-      <w:bookmarkEnd w:id="2"/>
-      <w:r>
+        <w:rPr>
+          <w:rFonts w:ascii="Times New Roman" w:hAnsi="Times New Roman" w:cs="Times New Roman"/>
+        </w:rPr>
+      </w:pPr>
+      <w:bookmarkStart w:id="1" w:name="heading-2"/>
+      <w:r>
+        <w:rPr>
+          <w:rFonts w:ascii="Times New Roman" w:hAnsi="Times New Roman" w:cs="Times New Roman"/>
+        </w:rPr>
         <w:t>Heading 2</w:t>
       </w:r>
+      <w:bookmarkEnd w:id="1"/>
     </w:p>
     <w:p>
       <w:pPr>
         <w:pStyle w:val="Heading3"/>
-      </w:pPr>
-      <w:bookmarkStart w:id="3" w:name="heading-3"/>
-      <w:bookmarkEnd w:id="3"/>
-      <w:r>
+        <w:rPr>
+          <w:rFonts w:ascii="Times New Roman" w:hAnsi="Times New Roman" w:cs="Times New Roman"/>
+        </w:rPr>
+      </w:pPr>
+      <w:bookmarkStart w:id="2" w:name="heading-3"/>
+      <w:r>
+        <w:rPr>
+          <w:rFonts w:ascii="Times New Roman" w:hAnsi="Times New Roman" w:cs="Times New Roman"/>
+        </w:rPr>
         <w:t>Heading 3</w:t>
       </w:r>
+      <w:bookmarkEnd w:id="2"/>
     </w:p>
     <w:p>
       <w:pPr>
         <w:pStyle w:val="Heading4"/>
-      </w:pPr>
-      <w:bookmarkStart w:id="4" w:name="heading-4"/>
-      <w:bookmarkEnd w:id="4"/>
-      <w:r>
+        <w:rPr>
+          <w:rFonts w:ascii="Times New Roman" w:hAnsi="Times New Roman" w:cs="Times New Roman"/>
+        </w:rPr>
+      </w:pPr>
+      <w:bookmarkStart w:id="3" w:name="heading-4"/>
+      <w:r>
+        <w:rPr>
+          <w:rFonts w:ascii="Times New Roman" w:hAnsi="Times New Roman" w:cs="Times New Roman"/>
+        </w:rPr>
         <w:t>Heading 4</w:t>
       </w:r>
+      <w:bookmarkEnd w:id="3"/>
     </w:p>
     <w:p>
       <w:pPr>
         <w:pStyle w:val="Heading5"/>
-      </w:pPr>
-      <w:bookmarkStart w:id="5" w:name="heading-5---this-is-for-the-page-break-w"/>
-      <w:bookmarkEnd w:id="5"/>
-      <w:r>
+        <w:spacing w:line="480" w:lineRule="auto"/>
+        <w:rPr>
+          <w:rFonts w:ascii="Times New Roman" w:hAnsi="Times New Roman" w:cs="Times New Roman"/>
+        </w:rPr>
+      </w:pPr>
+      <w:bookmarkStart w:id="4" w:name="heading-5---this-is-for-the-page-break-w"/>
+      <w:r>
+        <w:rPr>
+          <w:rFonts w:ascii="Times New Roman" w:hAnsi="Times New Roman" w:cs="Times New Roman"/>
+        </w:rPr>
         <w:lastRenderedPageBreak/>
         <w:t>Heading 5 - this is for the page break with MS Word</w:t>
       </w:r>
+      <w:bookmarkEnd w:id="4"/>
     </w:p>
     <w:p>
       <w:pPr>
         <w:pStyle w:val="FirstParagraph"/>
-      </w:pPr>
-      <w:r>
+        <w:rPr>
+          <w:rFonts w:cs="Times New Roman"/>
+        </w:rPr>
+      </w:pPr>
+      <w:r>
+        <w:rPr>
+          <w:rFonts w:cs="Times New Roman"/>
+        </w:rPr>
         <w:t>In the MS Word document, the following modifications must be made in the ‘Modify Style’ menu:</w:t>
       </w:r>
     </w:p>
@@ -110,8 +178,14 @@
           <w:ilvl w:val="0"/>
           <w:numId w:val="3"/>
         </w:numPr>
-      </w:pPr>
-      <w:r>
+        <w:rPr>
+          <w:rFonts w:cs="Times New Roman"/>
+        </w:rPr>
+      </w:pPr>
+      <w:r>
+        <w:rPr>
+          <w:rFonts w:cs="Times New Roman"/>
+        </w:rPr>
         <w:t>Set the font color to ‘white’ (rather than ‘Automatic’).</w:t>
       </w:r>
     </w:p>
@@ -122,8 +196,14 @@
           <w:ilvl w:val="0"/>
           <w:numId w:val="3"/>
         </w:numPr>
-      </w:pPr>
-      <w:r>
+        <w:rPr>
+          <w:rFonts w:cs="Times New Roman"/>
+        </w:rPr>
+      </w:pPr>
+      <w:r>
+        <w:rPr>
+          <w:rFonts w:cs="Times New Roman"/>
+        </w:rPr>
         <w:t>Select the smallest font size (8 rather than 11).</w:t>
       </w:r>
     </w:p>
@@ -134,8 +214,14 @@
           <w:ilvl w:val="0"/>
           <w:numId w:val="3"/>
         </w:numPr>
-      </w:pPr>
-      <w:r>
+        <w:rPr>
+          <w:rFonts w:cs="Times New Roman"/>
+        </w:rPr>
+      </w:pPr>
+      <w:r>
+        <w:rPr>
+          <w:rFonts w:cs="Times New Roman"/>
+        </w:rPr>
         <w:t>Select ‘Page break before’ in the ‘Line and Page Breaks’ tab.</w:t>
       </w:r>
     </w:p>
@@ -146,52 +232,82 @@
           <w:ilvl w:val="0"/>
           <w:numId w:val="3"/>
         </w:numPr>
-      </w:pPr>
-      <w:r>
+        <w:rPr>
+          <w:rFonts w:cs="Times New Roman"/>
+        </w:rPr>
+      </w:pPr>
+      <w:r>
+        <w:rPr>
+          <w:rFonts w:cs="Times New Roman"/>
+        </w:rPr>
         <w:t>Set the line spacing to ‘Exactly’ and ‘1 pt’ in the ‘Indents and Spacing’ tab.</w:t>
       </w:r>
     </w:p>
     <w:p>
       <w:pPr>
         <w:pStyle w:val="FirstParagraph"/>
-      </w:pPr>
-      <w:r>
+        <w:rPr>
+          <w:rFonts w:cs="Times New Roman"/>
+        </w:rPr>
+      </w:pPr>
+      <w:r>
+        <w:rPr>
+          <w:rFonts w:cs="Times New Roman"/>
+        </w:rPr>
         <w:t>After these tweaks, the ‘Heading 5’ style will no longer format a heading of level 5. Instead it will insert a very small and white (and, thus, invisible) line followed by a page break.</w:t>
       </w:r>
     </w:p>
     <w:p>
       <w:pPr>
         <w:pStyle w:val="BodyText"/>
-      </w:pPr>
-      <w:r>
+        <w:rPr>
+          <w:rFonts w:cs="Times New Roman"/>
+        </w:rPr>
+      </w:pPr>
+      <w:r>
+        <w:rPr>
+          <w:rFonts w:cs="Times New Roman"/>
+        </w:rPr>
         <w:t>Now knit this doc, and edit the styles in the resulting docx file. Then rename as ‘template’ and use this in the yml:</w:t>
       </w:r>
     </w:p>
     <w:p>
       <w:pPr>
         <w:pStyle w:val="SourceCode"/>
+        <w:rPr>
+          <w:rFonts w:cs="Times New Roman"/>
+        </w:rPr>
       </w:pPr>
       <w:r>
         <w:rPr>
           <w:rStyle w:val="VerbatimChar"/>
+          <w:rFonts w:ascii="Times New Roman" w:hAnsi="Times New Roman" w:cs="Times New Roman"/>
         </w:rPr>
         <w:t>output:</w:t>
       </w:r>
       <w:r>
+        <w:rPr>
+          <w:rFonts w:cs="Times New Roman"/>
+        </w:rPr>
         <w:br/>
       </w:r>
       <w:r>
         <w:rPr>
           <w:rStyle w:val="VerbatimChar"/>
+          <w:rFonts w:ascii="Times New Roman" w:hAnsi="Times New Roman" w:cs="Times New Roman"/>
         </w:rPr>
         <w:t xml:space="preserve">  word_document:</w:t>
       </w:r>
       <w:r>
+        <w:rPr>
+          <w:rFonts w:cs="Times New Roman"/>
+        </w:rPr>
         <w:br/>
       </w:r>
       <w:r>
         <w:rPr>
           <w:rStyle w:val="VerbatimChar"/>
+          <w:rFonts w:ascii="Times New Roman" w:hAnsi="Times New Roman" w:cs="Times New Roman"/>
         </w:rPr>
         <w:t xml:space="preserve">    reference_docx: templates/template.docx</w:t>
       </w:r>
@@ -199,22 +315,35 @@
     <w:p>
       <w:pPr>
         <w:pStyle w:val="FirstParagraph"/>
-      </w:pPr>
-      <w:r>
+        <w:rPr>
+          <w:rFonts w:cs="Times New Roman"/>
+        </w:rPr>
+      </w:pPr>
+      <w:r>
+        <w:rPr>
+          <w:rFonts w:cs="Times New Roman"/>
+        </w:rPr>
         <w:t>Don’t forget line numbers for JAS! Headings are bold, underline, nothing. And Arial Narrow 10pt for tables.</w:t>
       </w:r>
     </w:p>
     <w:p>
       <w:pPr>
         <w:pStyle w:val="BodyText"/>
-      </w:pPr>
-      <w:r>
+        <w:rPr>
+          <w:rFonts w:cs="Times New Roman"/>
+        </w:rPr>
+      </w:pPr>
+      <w:r>
+        <w:rPr>
+          <w:rFonts w:cs="Times New Roman"/>
+        </w:rPr>
         <w:t xml:space="preserve">See here for more information: </w:t>
       </w:r>
-      <w:hyperlink r:id="rId9">
+      <w:hyperlink r:id="rId7">
         <w:r>
           <w:rPr>
             <w:rStyle w:val="Hyperlink"/>
+            <w:rFonts w:cs="Times New Roman"/>
           </w:rPr>
           <w:t>http://rmarkdown.rstudio.com/articles_docx.html</w:t>
         </w:r>
@@ -223,7 +352,6 @@
     <w:sectPr>
       <w:pgSz w:w="12240" w:h="15840"/>
       <w:pgMar w:top="1440" w:right="1440" w:bottom="1440" w:left="1440" w:header="720" w:footer="720" w:gutter="0"/>
-      <w:lnNumType w:countBy="1" w:restart="continuous"/>
       <w:cols w:space="720"/>
       <w:docGrid w:linePitch="326"/>
     </w:sectPr>
@@ -232,11 +360,11 @@
 </file>
 
 <file path=word/endnotes.xml><?xml version="1.0" encoding="utf-8"?>
-<w:endnotes xmlns:wpc="http://schemas.microsoft.com/office/word/2010/wordprocessingCanvas" xmlns:mc="http://schemas.openxmlformats.org/markup-compatibility/2006" xmlns:o="urn:schemas-microsoft-com:office:office" xmlns:r="http://schemas.openxmlformats.org/officeDocument/2006/relationships" xmlns:m="http://schemas.openxmlformats.org/officeDocument/2006/math" xmlns:v="urn:schemas-microsoft-com:vml" xmlns:wp14="http://schemas.microsoft.com/office/word/2010/wordprocessingDrawing" xmlns:wp="http://schemas.openxmlformats.org/drawingml/2006/wordprocessingDrawing" xmlns:w10="urn:schemas-microsoft-com:office:word" xmlns:w="http://schemas.openxmlformats.org/wordprocessingml/2006/main" xmlns:w14="http://schemas.microsoft.com/office/word/2010/wordml" xmlns:wpg="http://schemas.microsoft.com/office/word/2010/wordprocessingGroup" xmlns:wpi="http://schemas.microsoft.com/office/word/2010/wordprocessingInk" xmlns:wne="http://schemas.microsoft.com/office/word/2006/wordml" xmlns:wps="http://schemas.microsoft.com/office/word/2010/wordprocessingShape" mc:Ignorable="w14 wp14">
+<w:endnotes xmlns:wpc="http://schemas.microsoft.com/office/word/2010/wordprocessingCanvas" xmlns:cx="http://schemas.microsoft.com/office/drawing/2014/chartex" xmlns:cx1="http://schemas.microsoft.com/office/drawing/2015/9/8/chartex" xmlns:cx2="http://schemas.microsoft.com/office/drawing/2015/10/21/chartex" xmlns:cx3="http://schemas.microsoft.com/office/drawing/2016/5/9/chartex" xmlns:cx4="http://schemas.microsoft.com/office/drawing/2016/5/10/chartex" xmlns:cx5="http://schemas.microsoft.com/office/drawing/2016/5/11/chartex" xmlns:cx6="http://schemas.microsoft.com/office/drawing/2016/5/12/chartex" xmlns:cx7="http://schemas.microsoft.com/office/drawing/2016/5/13/chartex" xmlns:cx8="http://schemas.microsoft.com/office/drawing/2016/5/14/chartex" xmlns:mc="http://schemas.openxmlformats.org/markup-compatibility/2006" xmlns:aink="http://schemas.microsoft.com/office/drawing/2016/ink" xmlns:am3d="http://schemas.microsoft.com/office/drawing/2017/model3d" xmlns:o="urn:schemas-microsoft-com:office:office" xmlns:r="http://schemas.openxmlformats.org/officeDocument/2006/relationships" xmlns:m="http://schemas.openxmlformats.org/officeDocument/2006/math" xmlns:v="urn:schemas-microsoft-com:vml" xmlns:wp14="http://schemas.microsoft.com/office/word/2010/wordprocessingDrawing" xmlns:wp="http://schemas.openxmlformats.org/drawingml/2006/wordprocessingDrawing" xmlns:w10="urn:schemas-microsoft-com:office:word" xmlns:w="http://schemas.openxmlformats.org/wordprocessingml/2006/main" xmlns:w14="http://schemas.microsoft.com/office/word/2010/wordml" xmlns:w15="http://schemas.microsoft.com/office/word/2012/wordml" xmlns:w16cex="http://schemas.microsoft.com/office/word/2018/wordml/cex" xmlns:w16cid="http://schemas.microsoft.com/office/word/2016/wordml/cid" xmlns:w16="http://schemas.microsoft.com/office/word/2018/wordml" xmlns:w16se="http://schemas.microsoft.com/office/word/2015/wordml/symex" xmlns:wpg="http://schemas.microsoft.com/office/word/2010/wordprocessingGroup" xmlns:wpi="http://schemas.microsoft.com/office/word/2010/wordprocessingInk" xmlns:wne="http://schemas.microsoft.com/office/word/2006/wordml" xmlns:wps="http://schemas.microsoft.com/office/word/2010/wordprocessingShape" mc:Ignorable="w14 w15 w16se w16cid w16 w16cex wp14">
   <w:endnote w:type="separator" w:id="-1">
     <w:p>
       <w:pPr>
-        <w:spacing w:after="0"/>
+        <w:spacing w:after="0" w:line="240" w:lineRule="auto"/>
       </w:pPr>
       <w:r>
         <w:separator/>
@@ -246,7 +374,7 @@
   <w:endnote w:type="continuationSeparator" w:id="0">
     <w:p>
       <w:pPr>
-        <w:spacing w:after="0"/>
+        <w:spacing w:after="0" w:line="240" w:lineRule="auto"/>
       </w:pPr>
       <w:r>
         <w:continuationSeparator/>
@@ -257,7 +385,7 @@
 </file>
 
 <file path=word/footnotes.xml><?xml version="1.0" encoding="utf-8"?>
-<w:footnotes xmlns:wpc="http://schemas.microsoft.com/office/word/2010/wordprocessingCanvas" xmlns:mc="http://schemas.openxmlformats.org/markup-compatibility/2006" xmlns:o="urn:schemas-microsoft-com:office:office" xmlns:r="http://schemas.openxmlformats.org/officeDocument/2006/relationships" xmlns:m="http://schemas.openxmlformats.org/officeDocument/2006/math" xmlns:v="urn:schemas-microsoft-com:vml" xmlns:wp14="http://schemas.microsoft.com/office/word/2010/wordprocessingDrawing" xmlns:wp="http://schemas.openxmlformats.org/drawingml/2006/wordprocessingDrawing" xmlns:w10="urn:schemas-microsoft-com:office:word" xmlns:w="http://schemas.openxmlformats.org/wordprocessingml/2006/main" xmlns:w14="http://schemas.microsoft.com/office/word/2010/wordml" xmlns:wpg="http://schemas.microsoft.com/office/word/2010/wordprocessingGroup" xmlns:wpi="http://schemas.microsoft.com/office/word/2010/wordprocessingInk" xmlns:wne="http://schemas.microsoft.com/office/word/2006/wordml" xmlns:wps="http://schemas.microsoft.com/office/word/2010/wordprocessingShape" mc:Ignorable="w14 wp14">
+<w:footnotes xmlns:wpc="http://schemas.microsoft.com/office/word/2010/wordprocessingCanvas" xmlns:cx="http://schemas.microsoft.com/office/drawing/2014/chartex" xmlns:cx1="http://schemas.microsoft.com/office/drawing/2015/9/8/chartex" xmlns:cx2="http://schemas.microsoft.com/office/drawing/2015/10/21/chartex" xmlns:cx3="http://schemas.microsoft.com/office/drawing/2016/5/9/chartex" xmlns:cx4="http://schemas.microsoft.com/office/drawing/2016/5/10/chartex" xmlns:cx5="http://schemas.microsoft.com/office/drawing/2016/5/11/chartex" xmlns:cx6="http://schemas.microsoft.com/office/drawing/2016/5/12/chartex" xmlns:cx7="http://schemas.microsoft.com/office/drawing/2016/5/13/chartex" xmlns:cx8="http://schemas.microsoft.com/office/drawing/2016/5/14/chartex" xmlns:mc="http://schemas.openxmlformats.org/markup-compatibility/2006" xmlns:aink="http://schemas.microsoft.com/office/drawing/2016/ink" xmlns:am3d="http://schemas.microsoft.com/office/drawing/2017/model3d" xmlns:o="urn:schemas-microsoft-com:office:office" xmlns:r="http://schemas.openxmlformats.org/officeDocument/2006/relationships" xmlns:m="http://schemas.openxmlformats.org/officeDocument/2006/math" xmlns:v="urn:schemas-microsoft-com:vml" xmlns:wp14="http://schemas.microsoft.com/office/word/2010/wordprocessingDrawing" xmlns:wp="http://schemas.openxmlformats.org/drawingml/2006/wordprocessingDrawing" xmlns:w10="urn:schemas-microsoft-com:office:word" xmlns:w="http://schemas.openxmlformats.org/wordprocessingml/2006/main" xmlns:w14="http://schemas.microsoft.com/office/word/2010/wordml" xmlns:w15="http://schemas.microsoft.com/office/word/2012/wordml" xmlns:w16cex="http://schemas.microsoft.com/office/word/2018/wordml/cex" xmlns:w16cid="http://schemas.microsoft.com/office/word/2016/wordml/cid" xmlns:w16="http://schemas.microsoft.com/office/word/2018/wordml" xmlns:w16se="http://schemas.microsoft.com/office/word/2015/wordml/symex" xmlns:wpg="http://schemas.microsoft.com/office/word/2010/wordprocessingGroup" xmlns:wpi="http://schemas.microsoft.com/office/word/2010/wordprocessingInk" xmlns:wne="http://schemas.microsoft.com/office/word/2006/wordml" xmlns:wps="http://schemas.microsoft.com/office/word/2010/wordprocessingShape" mc:Ignorable="w14 w15 w16se w16cid w16 w16cex wp14">
   <w:footnote w:type="separator" w:id="-1">
     <w:p>
       <w:r>
@@ -276,11 +404,11 @@
 </file>
 
 <file path=word/numbering.xml><?xml version="1.0" encoding="utf-8"?>
-<w:numbering xmlns:wpc="http://schemas.microsoft.com/office/word/2010/wordprocessingCanvas" xmlns:mc="http://schemas.openxmlformats.org/markup-compatibility/2006" xmlns:o="urn:schemas-microsoft-com:office:office" xmlns:r="http://schemas.openxmlformats.org/officeDocument/2006/relationships" xmlns:m="http://schemas.openxmlformats.org/officeDocument/2006/math" xmlns:v="urn:schemas-microsoft-com:vml" xmlns:wp14="http://schemas.microsoft.com/office/word/2010/wordprocessingDrawing" xmlns:wp="http://schemas.openxmlformats.org/drawingml/2006/wordprocessingDrawing" xmlns:w10="urn:schemas-microsoft-com:office:word" xmlns:w="http://schemas.openxmlformats.org/wordprocessingml/2006/main" xmlns:w14="http://schemas.microsoft.com/office/word/2010/wordml" xmlns:wpg="http://schemas.microsoft.com/office/word/2010/wordprocessingGroup" xmlns:wpi="http://schemas.microsoft.com/office/word/2010/wordprocessingInk" xmlns:wne="http://schemas.microsoft.com/office/word/2006/wordml" xmlns:wps="http://schemas.microsoft.com/office/word/2010/wordprocessingShape" mc:Ignorable="w14 wp14">
-  <w:abstractNum w:abstractNumId="0">
-    <w:nsid w:val="95C299B2"/>
+<w:numbering xmlns:wpc="http://schemas.microsoft.com/office/word/2010/wordprocessingCanvas" xmlns:cx="http://schemas.microsoft.com/office/drawing/2014/chartex" xmlns:cx1="http://schemas.microsoft.com/office/drawing/2015/9/8/chartex" xmlns:cx2="http://schemas.microsoft.com/office/drawing/2015/10/21/chartex" xmlns:cx3="http://schemas.microsoft.com/office/drawing/2016/5/9/chartex" xmlns:cx4="http://schemas.microsoft.com/office/drawing/2016/5/10/chartex" xmlns:cx5="http://schemas.microsoft.com/office/drawing/2016/5/11/chartex" xmlns:cx6="http://schemas.microsoft.com/office/drawing/2016/5/12/chartex" xmlns:cx7="http://schemas.microsoft.com/office/drawing/2016/5/13/chartex" xmlns:cx8="http://schemas.microsoft.com/office/drawing/2016/5/14/chartex" xmlns:mc="http://schemas.openxmlformats.org/markup-compatibility/2006" xmlns:aink="http://schemas.microsoft.com/office/drawing/2016/ink" xmlns:am3d="http://schemas.microsoft.com/office/drawing/2017/model3d" xmlns:o="urn:schemas-microsoft-com:office:office" xmlns:r="http://schemas.openxmlformats.org/officeDocument/2006/relationships" xmlns:m="http://schemas.openxmlformats.org/officeDocument/2006/math" xmlns:v="urn:schemas-microsoft-com:vml" xmlns:wp14="http://schemas.microsoft.com/office/word/2010/wordprocessingDrawing" xmlns:wp="http://schemas.openxmlformats.org/drawingml/2006/wordprocessingDrawing" xmlns:w10="urn:schemas-microsoft-com:office:word" xmlns:w="http://schemas.openxmlformats.org/wordprocessingml/2006/main" xmlns:w14="http://schemas.microsoft.com/office/word/2010/wordml" xmlns:w15="http://schemas.microsoft.com/office/word/2012/wordml" xmlns:w16cex="http://schemas.microsoft.com/office/word/2018/wordml/cex" xmlns:w16cid="http://schemas.microsoft.com/office/word/2016/wordml/cid" xmlns:w16="http://schemas.microsoft.com/office/word/2018/wordml" xmlns:w16se="http://schemas.microsoft.com/office/word/2015/wordml/symex" xmlns:wpg="http://schemas.microsoft.com/office/word/2010/wordprocessingGroup" xmlns:wpi="http://schemas.microsoft.com/office/word/2010/wordprocessingInk" xmlns:wne="http://schemas.microsoft.com/office/word/2006/wordml" xmlns:wps="http://schemas.microsoft.com/office/word/2010/wordprocessingShape" mc:Ignorable="w14 w15 w16se w16cid w16 w16cex wp14">
+  <w:abstractNum w:abstractNumId="0" w15:restartNumberingAfterBreak="0">
+    <w:nsid w:val="EA454B4C"/>
     <w:multiLevelType w:val="multilevel"/>
-    <w:tmpl w:val="4A32D3E4"/>
+    <w:tmpl w:val="E7566432"/>
     <w:lvl w:ilvl="0">
       <w:numFmt w:val="bullet"/>
       <w:lvlText w:val="•"/>
@@ -359,20 +487,321 @@
       </w:pPr>
     </w:lvl>
     <w:lvl w:ilvl="7">
+      <w:numFmt w:val="bullet"/>
+      <w:lvlText w:val="–"/>
+      <w:lvlJc w:val="left"/>
+      <w:pPr>
+        <w:tabs>
+          <w:tab w:val="num" w:pos="5040"/>
+        </w:tabs>
+        <w:ind w:left="5520" w:hanging="480"/>
+      </w:pPr>
+    </w:lvl>
+    <w:lvl w:ilvl="8">
+      <w:numFmt w:val="bullet"/>
+      <w:lvlText w:val="•"/>
+      <w:lvlJc w:val="left"/>
+      <w:pPr>
+        <w:tabs>
+          <w:tab w:val="num" w:pos="5760"/>
+        </w:tabs>
+        <w:ind w:left="6240" w:hanging="480"/>
+      </w:pPr>
+    </w:lvl>
+  </w:abstractNum>
+  <w:abstractNum w:abstractNumId="1" w15:restartNumberingAfterBreak="0">
+    <w:nsid w:val="FFFFFF7C"/>
+    <w:multiLevelType w:val="singleLevel"/>
+    <w:tmpl w:val="BFD03118"/>
+    <w:lvl w:ilvl="0">
+      <w:start w:val="1"/>
       <w:numFmt w:val="decimal"/>
-      <w:lvlText w:val=""/>
-      <w:lvlJc w:val="left"/>
+      <w:lvlText w:val="%1."/>
+      <w:lvlJc w:val="left"/>
+      <w:pPr>
+        <w:tabs>
+          <w:tab w:val="num" w:pos="1800"/>
+        </w:tabs>
+        <w:ind w:left="1800" w:hanging="360"/>
+      </w:pPr>
+    </w:lvl>
+  </w:abstractNum>
+  <w:abstractNum w:abstractNumId="2" w15:restartNumberingAfterBreak="0">
+    <w:nsid w:val="FFFFFF7D"/>
+    <w:multiLevelType w:val="singleLevel"/>
+    <w:tmpl w:val="BAAE1AF6"/>
+    <w:lvl w:ilvl="0">
+      <w:start w:val="1"/>
+      <w:numFmt w:val="decimal"/>
+      <w:lvlText w:val="%1."/>
+      <w:lvlJc w:val="left"/>
+      <w:pPr>
+        <w:tabs>
+          <w:tab w:val="num" w:pos="1440"/>
+        </w:tabs>
+        <w:ind w:left="1440" w:hanging="360"/>
+      </w:pPr>
+    </w:lvl>
+  </w:abstractNum>
+  <w:abstractNum w:abstractNumId="3" w15:restartNumberingAfterBreak="0">
+    <w:nsid w:val="FFFFFF7E"/>
+    <w:multiLevelType w:val="singleLevel"/>
+    <w:tmpl w:val="8F0432E2"/>
+    <w:lvl w:ilvl="0">
+      <w:start w:val="1"/>
+      <w:numFmt w:val="decimal"/>
+      <w:lvlText w:val="%1."/>
+      <w:lvlJc w:val="left"/>
+      <w:pPr>
+        <w:tabs>
+          <w:tab w:val="num" w:pos="1080"/>
+        </w:tabs>
+        <w:ind w:left="1080" w:hanging="360"/>
+      </w:pPr>
+    </w:lvl>
+  </w:abstractNum>
+  <w:abstractNum w:abstractNumId="4" w15:restartNumberingAfterBreak="0">
+    <w:nsid w:val="FFFFFF7F"/>
+    <w:multiLevelType w:val="singleLevel"/>
+    <w:tmpl w:val="54CEF858"/>
+    <w:lvl w:ilvl="0">
+      <w:start w:val="1"/>
+      <w:numFmt w:val="decimal"/>
+      <w:lvlText w:val="%1."/>
+      <w:lvlJc w:val="left"/>
+      <w:pPr>
+        <w:tabs>
+          <w:tab w:val="num" w:pos="720"/>
+        </w:tabs>
+        <w:ind w:left="720" w:hanging="360"/>
+      </w:pPr>
+    </w:lvl>
+  </w:abstractNum>
+  <w:abstractNum w:abstractNumId="5" w15:restartNumberingAfterBreak="0">
+    <w:nsid w:val="FFFFFF80"/>
+    <w:multiLevelType w:val="singleLevel"/>
+    <w:tmpl w:val="7764C1B0"/>
+    <w:lvl w:ilvl="0">
+      <w:start w:val="1"/>
+      <w:numFmt w:val="bullet"/>
+      <w:lvlText w:val=""/>
+      <w:lvlJc w:val="left"/>
+      <w:pPr>
+        <w:tabs>
+          <w:tab w:val="num" w:pos="1800"/>
+        </w:tabs>
+        <w:ind w:left="1800" w:hanging="360"/>
+      </w:pPr>
+      <w:rPr>
+        <w:rFonts w:ascii="Symbol" w:hAnsi="Symbol" w:hint="default"/>
+      </w:rPr>
+    </w:lvl>
+  </w:abstractNum>
+  <w:abstractNum w:abstractNumId="6" w15:restartNumberingAfterBreak="0">
+    <w:nsid w:val="FFFFFF81"/>
+    <w:multiLevelType w:val="singleLevel"/>
+    <w:tmpl w:val="2C1EFFFA"/>
+    <w:lvl w:ilvl="0">
+      <w:start w:val="1"/>
+      <w:numFmt w:val="bullet"/>
+      <w:lvlText w:val=""/>
+      <w:lvlJc w:val="left"/>
+      <w:pPr>
+        <w:tabs>
+          <w:tab w:val="num" w:pos="1440"/>
+        </w:tabs>
+        <w:ind w:left="1440" w:hanging="360"/>
+      </w:pPr>
+      <w:rPr>
+        <w:rFonts w:ascii="Symbol" w:hAnsi="Symbol" w:hint="default"/>
+      </w:rPr>
+    </w:lvl>
+  </w:abstractNum>
+  <w:abstractNum w:abstractNumId="7" w15:restartNumberingAfterBreak="0">
+    <w:nsid w:val="FFFFFF82"/>
+    <w:multiLevelType w:val="singleLevel"/>
+    <w:tmpl w:val="E840A33A"/>
+    <w:lvl w:ilvl="0">
+      <w:start w:val="1"/>
+      <w:numFmt w:val="bullet"/>
+      <w:lvlText w:val=""/>
+      <w:lvlJc w:val="left"/>
+      <w:pPr>
+        <w:tabs>
+          <w:tab w:val="num" w:pos="1080"/>
+        </w:tabs>
+        <w:ind w:left="1080" w:hanging="360"/>
+      </w:pPr>
+      <w:rPr>
+        <w:rFonts w:ascii="Symbol" w:hAnsi="Symbol" w:hint="default"/>
+      </w:rPr>
+    </w:lvl>
+  </w:abstractNum>
+  <w:abstractNum w:abstractNumId="8" w15:restartNumberingAfterBreak="0">
+    <w:nsid w:val="FFFFFF83"/>
+    <w:multiLevelType w:val="singleLevel"/>
+    <w:tmpl w:val="84F05904"/>
+    <w:lvl w:ilvl="0">
+      <w:start w:val="1"/>
+      <w:numFmt w:val="bullet"/>
+      <w:lvlText w:val=""/>
+      <w:lvlJc w:val="left"/>
+      <w:pPr>
+        <w:tabs>
+          <w:tab w:val="num" w:pos="720"/>
+        </w:tabs>
+        <w:ind w:left="720" w:hanging="360"/>
+      </w:pPr>
+      <w:rPr>
+        <w:rFonts w:ascii="Symbol" w:hAnsi="Symbol" w:hint="default"/>
+      </w:rPr>
+    </w:lvl>
+  </w:abstractNum>
+  <w:abstractNum w:abstractNumId="9" w15:restartNumberingAfterBreak="0">
+    <w:nsid w:val="FFFFFF88"/>
+    <w:multiLevelType w:val="singleLevel"/>
+    <w:tmpl w:val="E0CEFE04"/>
+    <w:lvl w:ilvl="0">
+      <w:start w:val="1"/>
+      <w:numFmt w:val="decimal"/>
+      <w:lvlText w:val="%1."/>
+      <w:lvlJc w:val="left"/>
+      <w:pPr>
+        <w:tabs>
+          <w:tab w:val="num" w:pos="360"/>
+        </w:tabs>
+        <w:ind w:left="360" w:hanging="360"/>
+      </w:pPr>
+    </w:lvl>
+  </w:abstractNum>
+  <w:abstractNum w:abstractNumId="10" w15:restartNumberingAfterBreak="0">
+    <w:nsid w:val="FFFFFF89"/>
+    <w:multiLevelType w:val="singleLevel"/>
+    <w:tmpl w:val="53E0203E"/>
+    <w:lvl w:ilvl="0">
+      <w:start w:val="1"/>
+      <w:numFmt w:val="bullet"/>
+      <w:lvlText w:val=""/>
+      <w:lvlJc w:val="left"/>
+      <w:pPr>
+        <w:tabs>
+          <w:tab w:val="num" w:pos="360"/>
+        </w:tabs>
+        <w:ind w:left="360" w:hanging="360"/>
+      </w:pPr>
+      <w:rPr>
+        <w:rFonts w:ascii="Symbol" w:hAnsi="Symbol" w:hint="default"/>
+      </w:rPr>
+    </w:lvl>
+  </w:abstractNum>
+  <w:abstractNum w:abstractNumId="11" w15:restartNumberingAfterBreak="0">
+    <w:nsid w:val="170CD2DE"/>
+    <w:multiLevelType w:val="multilevel"/>
+    <w:tmpl w:val="285E0226"/>
+    <w:lvl w:ilvl="0">
+      <w:numFmt w:val="bullet"/>
+      <w:lvlText w:val=" "/>
+      <w:lvlJc w:val="left"/>
+      <w:pPr>
+        <w:tabs>
+          <w:tab w:val="num" w:pos="0"/>
+        </w:tabs>
+        <w:ind w:left="480" w:hanging="480"/>
+      </w:pPr>
+    </w:lvl>
+    <w:lvl w:ilvl="1">
+      <w:numFmt w:val="bullet"/>
+      <w:lvlText w:val=" "/>
+      <w:lvlJc w:val="left"/>
+      <w:pPr>
+        <w:tabs>
+          <w:tab w:val="num" w:pos="720"/>
+        </w:tabs>
+        <w:ind w:left="1200" w:hanging="480"/>
+      </w:pPr>
+    </w:lvl>
+    <w:lvl w:ilvl="2">
+      <w:numFmt w:val="bullet"/>
+      <w:lvlText w:val=" "/>
+      <w:lvlJc w:val="left"/>
+      <w:pPr>
+        <w:tabs>
+          <w:tab w:val="num" w:pos="1440"/>
+        </w:tabs>
+        <w:ind w:left="1920" w:hanging="480"/>
+      </w:pPr>
+    </w:lvl>
+    <w:lvl w:ilvl="3">
+      <w:numFmt w:val="bullet"/>
+      <w:lvlText w:val=" "/>
+      <w:lvlJc w:val="left"/>
+      <w:pPr>
+        <w:tabs>
+          <w:tab w:val="num" w:pos="2160"/>
+        </w:tabs>
+        <w:ind w:left="2640" w:hanging="480"/>
+      </w:pPr>
+    </w:lvl>
+    <w:lvl w:ilvl="4">
+      <w:numFmt w:val="bullet"/>
+      <w:lvlText w:val=" "/>
+      <w:lvlJc w:val="left"/>
+      <w:pPr>
+        <w:tabs>
+          <w:tab w:val="num" w:pos="2880"/>
+        </w:tabs>
+        <w:ind w:left="3360" w:hanging="480"/>
+      </w:pPr>
+    </w:lvl>
+    <w:lvl w:ilvl="5">
+      <w:numFmt w:val="bullet"/>
+      <w:lvlText w:val=" "/>
+      <w:lvlJc w:val="left"/>
+      <w:pPr>
+        <w:tabs>
+          <w:tab w:val="num" w:pos="3600"/>
+        </w:tabs>
+        <w:ind w:left="4080" w:hanging="480"/>
+      </w:pPr>
+    </w:lvl>
+    <w:lvl w:ilvl="6">
+      <w:numFmt w:val="bullet"/>
+      <w:lvlText w:val=" "/>
+      <w:lvlJc w:val="left"/>
+      <w:pPr>
+        <w:tabs>
+          <w:tab w:val="num" w:pos="4320"/>
+        </w:tabs>
+        <w:ind w:left="4800" w:hanging="480"/>
+      </w:pPr>
+    </w:lvl>
+    <w:lvl w:ilvl="7">
+      <w:numFmt w:val="bullet"/>
+      <w:lvlText w:val=" "/>
+      <w:lvlJc w:val="left"/>
+      <w:pPr>
+        <w:tabs>
+          <w:tab w:val="num" w:pos="5040"/>
+        </w:tabs>
+        <w:ind w:left="5520" w:hanging="480"/>
+      </w:pPr>
     </w:lvl>
     <w:lvl w:ilvl="8">
-      <w:numFmt w:val="decimal"/>
-      <w:lvlText w:val=""/>
-      <w:lvlJc w:val="left"/>
+      <w:numFmt w:val="bullet"/>
+      <w:lvlText w:val=" "/>
+      <w:lvlJc w:val="left"/>
+      <w:pPr>
+        <w:tabs>
+          <w:tab w:val="num" w:pos="5760"/>
+        </w:tabs>
+        <w:ind w:left="6240" w:hanging="480"/>
+      </w:pPr>
     </w:lvl>
   </w:abstractNum>
-  <w:abstractNum w:abstractNumId="1">
-    <w:nsid w:val="A7FBC57F"/>
+  <w:abstractNum w:abstractNumId="12" w15:restartNumberingAfterBreak="0">
+    <w:nsid w:val="2C1AE401"/>
     <w:multiLevelType w:val="multilevel"/>
-    <w:tmpl w:val="313AFBD8"/>
+    <w:tmpl w:val="BD20298A"/>
     <w:lvl w:ilvl="0">
       <w:numFmt w:val="bullet"/>
       <w:lvlText w:val=" "/>
@@ -451,122 +880,72 @@
       </w:pPr>
     </w:lvl>
     <w:lvl w:ilvl="7">
-      <w:numFmt w:val="decimal"/>
-      <w:lvlText w:val=""/>
-      <w:lvlJc w:val="left"/>
+      <w:numFmt w:val="bullet"/>
+      <w:lvlText w:val=" "/>
+      <w:lvlJc w:val="left"/>
+      <w:pPr>
+        <w:tabs>
+          <w:tab w:val="num" w:pos="5040"/>
+        </w:tabs>
+        <w:ind w:left="5520" w:hanging="480"/>
+      </w:pPr>
     </w:lvl>
     <w:lvl w:ilvl="8">
-      <w:numFmt w:val="decimal"/>
-      <w:lvlText w:val=""/>
-      <w:lvlJc w:val="left"/>
-    </w:lvl>
-  </w:abstractNum>
-  <w:abstractNum w:abstractNumId="2">
-    <w:nsid w:val="E17F69BA"/>
-    <w:multiLevelType w:val="multilevel"/>
-    <w:tmpl w:val="62AA6D94"/>
-    <w:lvl w:ilvl="0">
       <w:numFmt w:val="bullet"/>
       <w:lvlText w:val=" "/>
       <w:lvlJc w:val="left"/>
       <w:pPr>
         <w:tabs>
-          <w:tab w:val="num" w:pos="0"/>
-        </w:tabs>
-        <w:ind w:left="480" w:hanging="480"/>
-      </w:pPr>
-    </w:lvl>
-    <w:lvl w:ilvl="1">
-      <w:numFmt w:val="bullet"/>
-      <w:lvlText w:val=" "/>
-      <w:lvlJc w:val="left"/>
-      <w:pPr>
-        <w:tabs>
-          <w:tab w:val="num" w:pos="720"/>
-        </w:tabs>
-        <w:ind w:left="1200" w:hanging="480"/>
-      </w:pPr>
-    </w:lvl>
-    <w:lvl w:ilvl="2">
-      <w:numFmt w:val="bullet"/>
-      <w:lvlText w:val=" "/>
-      <w:lvlJc w:val="left"/>
-      <w:pPr>
-        <w:tabs>
-          <w:tab w:val="num" w:pos="1440"/>
-        </w:tabs>
-        <w:ind w:left="1920" w:hanging="480"/>
-      </w:pPr>
-    </w:lvl>
-    <w:lvl w:ilvl="3">
-      <w:numFmt w:val="bullet"/>
-      <w:lvlText w:val=" "/>
-      <w:lvlJc w:val="left"/>
-      <w:pPr>
-        <w:tabs>
-          <w:tab w:val="num" w:pos="2160"/>
-        </w:tabs>
-        <w:ind w:left="2640" w:hanging="480"/>
-      </w:pPr>
-    </w:lvl>
-    <w:lvl w:ilvl="4">
-      <w:numFmt w:val="bullet"/>
-      <w:lvlText w:val=" "/>
-      <w:lvlJc w:val="left"/>
-      <w:pPr>
-        <w:tabs>
-          <w:tab w:val="num" w:pos="2880"/>
-        </w:tabs>
-        <w:ind w:left="3360" w:hanging="480"/>
-      </w:pPr>
-    </w:lvl>
-    <w:lvl w:ilvl="5">
-      <w:numFmt w:val="bullet"/>
-      <w:lvlText w:val=" "/>
-      <w:lvlJc w:val="left"/>
-      <w:pPr>
-        <w:tabs>
-          <w:tab w:val="num" w:pos="3600"/>
-        </w:tabs>
-        <w:ind w:left="4080" w:hanging="480"/>
-      </w:pPr>
-    </w:lvl>
-    <w:lvl w:ilvl="6">
-      <w:numFmt w:val="bullet"/>
-      <w:lvlText w:val=" "/>
-      <w:lvlJc w:val="left"/>
-      <w:pPr>
-        <w:tabs>
-          <w:tab w:val="num" w:pos="4320"/>
-        </w:tabs>
-        <w:ind w:left="4800" w:hanging="480"/>
-      </w:pPr>
-    </w:lvl>
-    <w:lvl w:ilvl="7">
-      <w:numFmt w:val="decimal"/>
-      <w:lvlText w:val=""/>
-      <w:lvlJc w:val="left"/>
-    </w:lvl>
-    <w:lvl w:ilvl="8">
-      <w:numFmt w:val="decimal"/>
-      <w:lvlText w:val=""/>
-      <w:lvlJc w:val="left"/>
+          <w:tab w:val="num" w:pos="5760"/>
+        </w:tabs>
+        <w:ind w:left="6240" w:hanging="480"/>
+      </w:pPr>
     </w:lvl>
   </w:abstractNum>
   <w:num w:numId="1">
-    <w:abstractNumId w:val="2"/>
+    <w:abstractNumId w:val="11"/>
   </w:num>
   <w:num w:numId="2">
-    <w:abstractNumId w:val="1"/>
+    <w:abstractNumId w:val="11"/>
   </w:num>
   <w:num w:numId="3">
     <w:abstractNumId w:val="0"/>
+  </w:num>
+  <w:num w:numId="4">
+    <w:abstractNumId w:val="1"/>
+  </w:num>
+  <w:num w:numId="5">
+    <w:abstractNumId w:val="2"/>
+  </w:num>
+  <w:num w:numId="6">
+    <w:abstractNumId w:val="3"/>
+  </w:num>
+  <w:num w:numId="7">
+    <w:abstractNumId w:val="4"/>
+  </w:num>
+  <w:num w:numId="8">
+    <w:abstractNumId w:val="9"/>
+  </w:num>
+  <w:num w:numId="9">
+    <w:abstractNumId w:val="5"/>
+  </w:num>
+  <w:num w:numId="10">
+    <w:abstractNumId w:val="6"/>
+  </w:num>
+  <w:num w:numId="11">
+    <w:abstractNumId w:val="7"/>
+  </w:num>
+  <w:num w:numId="12">
+    <w:abstractNumId w:val="8"/>
+  </w:num>
+  <w:num w:numId="13">
+    <w:abstractNumId w:val="10"/>
   </w:num>
 </w:numbering>
 </file>
 
 <file path=word/styles.xml><?xml version="1.0" encoding="utf-8"?>
-<w:styles xmlns:mc="http://schemas.openxmlformats.org/markup-compatibility/2006" xmlns:r="http://schemas.openxmlformats.org/officeDocument/2006/relationships" xmlns:w="http://schemas.openxmlformats.org/wordprocessingml/2006/main" xmlns:w14="http://schemas.microsoft.com/office/word/2010/wordml" mc:Ignorable="w14">
+<w:styles xmlns:mc="http://schemas.openxmlformats.org/markup-compatibility/2006" xmlns:r="http://schemas.openxmlformats.org/officeDocument/2006/relationships" xmlns:w="http://schemas.openxmlformats.org/wordprocessingml/2006/main" xmlns:w14="http://schemas.microsoft.com/office/word/2010/wordml" xmlns:w15="http://schemas.microsoft.com/office/word/2012/wordml" xmlns:w16cex="http://schemas.microsoft.com/office/word/2018/wordml/cex" xmlns:w16cid="http://schemas.microsoft.com/office/word/2016/wordml/cid" xmlns:w16="http://schemas.microsoft.com/office/word/2018/wordml" xmlns:w16se="http://schemas.microsoft.com/office/word/2015/wordml/symex" mc:Ignorable="w14 w15 w16se w16cid w16 w16cex">
   <w:docDefaults>
     <w:rPrDefault>
       <w:rPr>
@@ -582,10 +961,353 @@
       </w:pPr>
     </w:pPrDefault>
   </w:docDefaults>
-  <w:latentStyles w:defLockedState="0" w:defUIPriority="0" w:defSemiHidden="0" w:defUnhideWhenUsed="0" w:defQFormat="0" w:count="267"/>
+  <w:latentStyles w:defLockedState="0" w:defUIPriority="0" w:defSemiHidden="0" w:defUnhideWhenUsed="0" w:defQFormat="0" w:count="376">
+    <w:lsdException w:name="heading 5" w:semiHidden="1" w:unhideWhenUsed="1"/>
+    <w:lsdException w:name="index 2" w:semiHidden="1" w:unhideWhenUsed="1"/>
+    <w:lsdException w:name="index 3" w:semiHidden="1" w:unhideWhenUsed="1"/>
+    <w:lsdException w:name="index 4" w:semiHidden="1" w:unhideWhenUsed="1"/>
+    <w:lsdException w:name="index 5" w:semiHidden="1" w:unhideWhenUsed="1"/>
+    <w:lsdException w:name="index 6" w:semiHidden="1" w:unhideWhenUsed="1"/>
+    <w:lsdException w:name="index 7" w:semiHidden="1" w:unhideWhenUsed="1"/>
+    <w:lsdException w:name="index 8" w:semiHidden="1" w:unhideWhenUsed="1"/>
+    <w:lsdException w:name="index 9" w:semiHidden="1" w:unhideWhenUsed="1"/>
+    <w:lsdException w:name="toc 1" w:semiHidden="1" w:unhideWhenUsed="1"/>
+    <w:lsdException w:name="toc 2" w:semiHidden="1" w:unhideWhenUsed="1"/>
+    <w:lsdException w:name="toc 3" w:semiHidden="1" w:unhideWhenUsed="1"/>
+    <w:lsdException w:name="toc 4" w:semiHidden="1" w:unhideWhenUsed="1"/>
+    <w:lsdException w:name="toc 5" w:semiHidden="1" w:unhideWhenUsed="1"/>
+    <w:lsdException w:name="toc 6" w:semiHidden="1" w:unhideWhenUsed="1"/>
+    <w:lsdException w:name="toc 7" w:semiHidden="1" w:unhideWhenUsed="1"/>
+    <w:lsdException w:name="toc 8" w:semiHidden="1" w:unhideWhenUsed="1"/>
+    <w:lsdException w:name="toc 9" w:semiHidden="1" w:unhideWhenUsed="1"/>
+    <w:lsdException w:name="Normal Indent" w:semiHidden="1" w:unhideWhenUsed="1"/>
+    <w:lsdException w:name="footnote text" w:semiHidden="1" w:unhideWhenUsed="1"/>
+    <w:lsdException w:name="annotation text" w:semiHidden="1" w:unhideWhenUsed="1"/>
+    <w:lsdException w:name="header" w:semiHidden="1" w:unhideWhenUsed="1"/>
+    <w:lsdException w:name="footer" w:semiHidden="1" w:unhideWhenUsed="1"/>
+    <w:lsdException w:name="index heading" w:semiHidden="1" w:unhideWhenUsed="1"/>
+    <w:lsdException w:name="caption" w:semiHidden="1" w:unhideWhenUsed="1"/>
+    <w:lsdException w:name="table of figures" w:semiHidden="1" w:unhideWhenUsed="1"/>
+    <w:lsdException w:name="envelope address" w:semiHidden="1" w:unhideWhenUsed="1"/>
+    <w:lsdException w:name="envelope return" w:semiHidden="1" w:unhideWhenUsed="1"/>
+    <w:lsdException w:name="footnote reference" w:semiHidden="1" w:unhideWhenUsed="1"/>
+    <w:lsdException w:name="annotation reference" w:semiHidden="1" w:unhideWhenUsed="1"/>
+    <w:lsdException w:name="line number" w:semiHidden="1" w:unhideWhenUsed="1"/>
+    <w:lsdException w:name="page number" w:semiHidden="1" w:unhideWhenUsed="1"/>
+    <w:lsdException w:name="endnote reference" w:semiHidden="1" w:unhideWhenUsed="1"/>
+    <w:lsdException w:name="endnote text" w:semiHidden="1" w:unhideWhenUsed="1"/>
+    <w:lsdException w:name="table of authorities" w:semiHidden="1" w:unhideWhenUsed="1"/>
+    <w:lsdException w:name="macro" w:semiHidden="1" w:unhideWhenUsed="1"/>
+    <w:lsdException w:name="toa heading" w:semiHidden="1" w:unhideWhenUsed="1"/>
+    <w:lsdException w:name="List" w:semiHidden="1" w:unhideWhenUsed="1"/>
+    <w:lsdException w:name="List Bullet" w:semiHidden="1" w:unhideWhenUsed="1"/>
+    <w:lsdException w:name="List Number" w:semiHidden="1" w:unhideWhenUsed="1"/>
+    <w:lsdException w:name="List 2" w:semiHidden="1" w:unhideWhenUsed="1"/>
+    <w:lsdException w:name="List 3" w:semiHidden="1" w:unhideWhenUsed="1"/>
+    <w:lsdException w:name="List 4" w:semiHidden="1" w:unhideWhenUsed="1"/>
+    <w:lsdException w:name="List Bullet 2" w:semiHidden="1" w:unhideWhenUsed="1"/>
+    <w:lsdException w:name="List Bullet 3" w:semiHidden="1" w:unhideWhenUsed="1"/>
+    <w:lsdException w:name="List Number 2" w:semiHidden="1" w:unhideWhenUsed="1"/>
+    <w:lsdException w:name="List Number 3" w:semiHidden="1" w:unhideWhenUsed="1"/>
+    <w:lsdException w:name="List Number 4" w:semiHidden="1" w:unhideWhenUsed="1"/>
+    <w:lsdException w:name="List Number 5" w:semiHidden="1" w:unhideWhenUsed="1"/>
+    <w:lsdException w:name="Closing" w:semiHidden="1" w:unhideWhenUsed="1"/>
+    <w:lsdException w:name="Signature" w:semiHidden="1" w:unhideWhenUsed="1"/>
+    <w:lsdException w:name="Default Paragraph Font" w:semiHidden="1" w:unhideWhenUsed="1"/>
+    <w:lsdException w:name="Body Text" w:semiHidden="1" w:unhideWhenUsed="1"/>
+    <w:lsdException w:name="Body Text Indent" w:semiHidden="1" w:unhideWhenUsed="1"/>
+    <w:lsdException w:name="List Continue" w:semiHidden="1" w:unhideWhenUsed="1"/>
+    <w:lsdException w:name="List Continue 2" w:semiHidden="1" w:unhideWhenUsed="1"/>
+    <w:lsdException w:name="List Continue 3" w:semiHidden="1" w:unhideWhenUsed="1"/>
+    <w:lsdException w:name="List Continue 4" w:semiHidden="1" w:unhideWhenUsed="1"/>
+    <w:lsdException w:name="List Continue 5" w:semiHidden="1" w:unhideWhenUsed="1"/>
+    <w:lsdException w:name="Message Header" w:semiHidden="1" w:unhideWhenUsed="1"/>
+    <w:lsdException w:name="Salutation" w:semiHidden="1" w:unhideWhenUsed="1"/>
+    <w:lsdException w:name="Date" w:semiHidden="1" w:unhideWhenUsed="1"/>
+    <w:lsdException w:name="Body Text First Indent" w:semiHidden="1" w:unhideWhenUsed="1"/>
+    <w:lsdException w:name="Body Text Indent 2" w:semiHidden="1" w:unhideWhenUsed="1"/>
+    <w:lsdException w:name="Body Text Indent 3" w:semiHidden="1" w:unhideWhenUsed="1"/>
+    <w:lsdException w:name="Block Text" w:semiHidden="1" w:unhideWhenUsed="1"/>
+    <w:lsdException w:name="Hyperlink" w:semiHidden="1" w:unhideWhenUsed="1"/>
+    <w:lsdException w:name="FollowedHyperlink" w:semiHidden="1" w:unhideWhenUsed="1"/>
+    <w:lsdException w:name="Document Map" w:semiHidden="1" w:unhideWhenUsed="1"/>
+    <w:lsdException w:name="Plain Text" w:semiHidden="1" w:unhideWhenUsed="1"/>
+    <w:lsdException w:name="E-mail Signature" w:semiHidden="1" w:unhideWhenUsed="1"/>
+    <w:lsdException w:name="HTML Top of Form" w:semiHidden="1" w:unhideWhenUsed="1"/>
+    <w:lsdException w:name="HTML Bottom of Form" w:semiHidden="1" w:unhideWhenUsed="1"/>
+    <w:lsdException w:name="Normal (Web)" w:semiHidden="1" w:unhideWhenUsed="1"/>
+    <w:lsdException w:name="HTML Acronym" w:semiHidden="1" w:unhideWhenUsed="1"/>
+    <w:lsdException w:name="HTML Address" w:semiHidden="1" w:unhideWhenUsed="1"/>
+    <w:lsdException w:name="HTML Cite" w:semiHidden="1" w:unhideWhenUsed="1"/>
+    <w:lsdException w:name="HTML Code" w:semiHidden="1" w:unhideWhenUsed="1"/>
+    <w:lsdException w:name="HTML Definition" w:semiHidden="1" w:unhideWhenUsed="1"/>
+    <w:lsdException w:name="HTML Keyboard" w:semiHidden="1" w:unhideWhenUsed="1"/>
+    <w:lsdException w:name="HTML Preformatted" w:semiHidden="1" w:unhideWhenUsed="1"/>
+    <w:lsdException w:name="HTML Sample" w:semiHidden="1" w:unhideWhenUsed="1"/>
+    <w:lsdException w:name="HTML Typewriter" w:semiHidden="1" w:unhideWhenUsed="1"/>
+    <w:lsdException w:name="HTML Variable" w:semiHidden="1" w:unhideWhenUsed="1"/>
+    <w:lsdException w:name="Normal Table" w:semiHidden="1" w:unhideWhenUsed="1"/>
+    <w:lsdException w:name="annotation subject" w:semiHidden="1" w:unhideWhenUsed="1"/>
+    <w:lsdException w:name="No List" w:semiHidden="1" w:unhideWhenUsed="1"/>
+    <w:lsdException w:name="Outline List 1" w:semiHidden="1" w:unhideWhenUsed="1"/>
+    <w:lsdException w:name="Outline List 2" w:semiHidden="1" w:unhideWhenUsed="1"/>
+    <w:lsdException w:name="Outline List 3" w:semiHidden="1" w:unhideWhenUsed="1"/>
+    <w:lsdException w:name="Table Simple 1" w:semiHidden="1" w:unhideWhenUsed="1"/>
+    <w:lsdException w:name="Table Simple 2" w:semiHidden="1" w:unhideWhenUsed="1"/>
+    <w:lsdException w:name="Table Simple 3" w:semiHidden="1" w:unhideWhenUsed="1"/>
+    <w:lsdException w:name="Table Classic 1" w:semiHidden="1" w:unhideWhenUsed="1"/>
+    <w:lsdException w:name="Table Classic 2" w:semiHidden="1" w:unhideWhenUsed="1"/>
+    <w:lsdException w:name="Table Classic 3" w:semiHidden="1" w:unhideWhenUsed="1"/>
+    <w:lsdException w:name="Table Classic 4" w:semiHidden="1" w:unhideWhenUsed="1"/>
+    <w:lsdException w:name="Table Colorful 1" w:semiHidden="1" w:unhideWhenUsed="1"/>
+    <w:lsdException w:name="Table Colorful 2" w:semiHidden="1" w:unhideWhenUsed="1"/>
+    <w:lsdException w:name="Table Colorful 3" w:semiHidden="1" w:unhideWhenUsed="1"/>
+    <w:lsdException w:name="Table Columns 1" w:semiHidden="1" w:unhideWhenUsed="1"/>
+    <w:lsdException w:name="Table Columns 2" w:semiHidden="1" w:unhideWhenUsed="1"/>
+    <w:lsdException w:name="Table Columns 3" w:semiHidden="1" w:unhideWhenUsed="1"/>
+    <w:lsdException w:name="Table Columns 4" w:semiHidden="1" w:unhideWhenUsed="1"/>
+    <w:lsdException w:name="Table Columns 5" w:semiHidden="1" w:unhideWhenUsed="1"/>
+    <w:lsdException w:name="Table Grid 1" w:semiHidden="1" w:unhideWhenUsed="1"/>
+    <w:lsdException w:name="Table Grid 2" w:semiHidden="1" w:unhideWhenUsed="1"/>
+    <w:lsdException w:name="Table Grid 3" w:semiHidden="1" w:unhideWhenUsed="1"/>
+    <w:lsdException w:name="Table Grid 4" w:semiHidden="1" w:unhideWhenUsed="1"/>
+    <w:lsdException w:name="Table Grid 5" w:semiHidden="1" w:unhideWhenUsed="1"/>
+    <w:lsdException w:name="Table Grid 6" w:semiHidden="1" w:unhideWhenUsed="1"/>
+    <w:lsdException w:name="Table Grid 7" w:semiHidden="1" w:unhideWhenUsed="1"/>
+    <w:lsdException w:name="Table Grid 8" w:semiHidden="1" w:unhideWhenUsed="1"/>
+    <w:lsdException w:name="Table List 1" w:semiHidden="1" w:unhideWhenUsed="1"/>
+    <w:lsdException w:name="Table List 2" w:semiHidden="1" w:unhideWhenUsed="1"/>
+    <w:lsdException w:name="Table List 3" w:semiHidden="1" w:unhideWhenUsed="1"/>
+    <w:lsdException w:name="Table List 4" w:semiHidden="1" w:unhideWhenUsed="1"/>
+    <w:lsdException w:name="Table List 5" w:semiHidden="1" w:unhideWhenUsed="1"/>
+    <w:lsdException w:name="Table List 6" w:semiHidden="1" w:unhideWhenUsed="1"/>
+    <w:lsdException w:name="Table List 7" w:semiHidden="1" w:unhideWhenUsed="1"/>
+    <w:lsdException w:name="Table List 8" w:semiHidden="1" w:unhideWhenUsed="1"/>
+    <w:lsdException w:name="Table 3D effects 1" w:semiHidden="1" w:unhideWhenUsed="1"/>
+    <w:lsdException w:name="Table 3D effects 2" w:semiHidden="1" w:unhideWhenUsed="1"/>
+    <w:lsdException w:name="Table 3D effects 3" w:semiHidden="1" w:unhideWhenUsed="1"/>
+    <w:lsdException w:name="Table Contemporary" w:semiHidden="1" w:unhideWhenUsed="1"/>
+    <w:lsdException w:name="Table Elegant" w:semiHidden="1" w:unhideWhenUsed="1"/>
+    <w:lsdException w:name="Table Professional" w:semiHidden="1" w:unhideWhenUsed="1"/>
+    <w:lsdException w:name="Table Subtle 1" w:semiHidden="1" w:unhideWhenUsed="1"/>
+    <w:lsdException w:name="Table Subtle 2" w:semiHidden="1" w:unhideWhenUsed="1"/>
+    <w:lsdException w:name="Table Web 1" w:semiHidden="1" w:unhideWhenUsed="1"/>
+    <w:lsdException w:name="Table Web 2" w:semiHidden="1" w:unhideWhenUsed="1"/>
+    <w:lsdException w:name="Table Web 3" w:semiHidden="1" w:unhideWhenUsed="1"/>
+    <w:lsdException w:name="Balloon Text" w:semiHidden="1" w:unhideWhenUsed="1"/>
+    <w:lsdException w:name="Table Theme" w:semiHidden="1" w:unhideWhenUsed="1"/>
+    <w:lsdException w:name="Placeholder Text" w:semiHidden="1"/>
+    <w:lsdException w:name="Light Shading"/>
+    <w:lsdException w:name="Light List"/>
+    <w:lsdException w:name="Light Grid"/>
+    <w:lsdException w:name="Medium Shading 1"/>
+    <w:lsdException w:name="Medium Shading 2"/>
+    <w:lsdException w:name="Medium List 1"/>
+    <w:lsdException w:name="Medium List 2"/>
+    <w:lsdException w:name="Medium Grid 1"/>
+    <w:lsdException w:name="Medium Grid 2"/>
+    <w:lsdException w:name="Medium Grid 3"/>
+    <w:lsdException w:name="Dark List"/>
+    <w:lsdException w:name="Colorful Shading"/>
+    <w:lsdException w:name="Colorful List"/>
+    <w:lsdException w:name="Colorful Grid"/>
+    <w:lsdException w:name="Light Shading Accent 1"/>
+    <w:lsdException w:name="Light List Accent 1"/>
+    <w:lsdException w:name="Light Grid Accent 1"/>
+    <w:lsdException w:name="Medium Shading 1 Accent 1"/>
+    <w:lsdException w:name="Medium Shading 2 Accent 1"/>
+    <w:lsdException w:name="Medium List 1 Accent 1"/>
+    <w:lsdException w:name="Revision" w:semiHidden="1"/>
+    <w:lsdException w:name="Medium List 2 Accent 1"/>
+    <w:lsdException w:name="Medium Grid 1 Accent 1"/>
+    <w:lsdException w:name="Medium Grid 2 Accent 1"/>
+    <w:lsdException w:name="Medium Grid 3 Accent 1"/>
+    <w:lsdException w:name="Dark List Accent 1"/>
+    <w:lsdException w:name="Colorful Shading Accent 1"/>
+    <w:lsdException w:name="Colorful List Accent 1"/>
+    <w:lsdException w:name="Colorful Grid Accent 1"/>
+    <w:lsdException w:name="Light Shading Accent 2"/>
+    <w:lsdException w:name="Light List Accent 2"/>
+    <w:lsdException w:name="Light Grid Accent 2"/>
+    <w:lsdException w:name="Medium Shading 1 Accent 2"/>
+    <w:lsdException w:name="Medium Shading 2 Accent 2"/>
+    <w:lsdException w:name="Medium List 1 Accent 2"/>
+    <w:lsdException w:name="Medium List 2 Accent 2"/>
+    <w:lsdException w:name="Medium Grid 1 Accent 2"/>
+    <w:lsdException w:name="Medium Grid 2 Accent 2"/>
+    <w:lsdException w:name="Medium Grid 3 Accent 2"/>
+    <w:lsdException w:name="Dark List Accent 2"/>
+    <w:lsdException w:name="Colorful Shading Accent 2"/>
+    <w:lsdException w:name="Colorful List Accent 2"/>
+    <w:lsdException w:name="Colorful Grid Accent 2"/>
+    <w:lsdException w:name="Light Shading Accent 3"/>
+    <w:lsdException w:name="Light List Accent 3"/>
+    <w:lsdException w:name="Light Grid Accent 3"/>
+    <w:lsdException w:name="Medium Shading 1 Accent 3"/>
+    <w:lsdException w:name="Medium Shading 2 Accent 3"/>
+    <w:lsdException w:name="Medium List 1 Accent 3"/>
+    <w:lsdException w:name="Medium List 2 Accent 3"/>
+    <w:lsdException w:name="Medium Grid 1 Accent 3"/>
+    <w:lsdException w:name="Medium Grid 2 Accent 3"/>
+    <w:lsdException w:name="Medium Grid 3 Accent 3"/>
+    <w:lsdException w:name="Dark List Accent 3"/>
+    <w:lsdException w:name="Colorful Shading Accent 3"/>
+    <w:lsdException w:name="Colorful List Accent 3"/>
+    <w:lsdException w:name="Colorful Grid Accent 3"/>
+    <w:lsdException w:name="Light Shading Accent 4"/>
+    <w:lsdException w:name="Light List Accent 4"/>
+    <w:lsdException w:name="Light Grid Accent 4"/>
+    <w:lsdException w:name="Medium Shading 1 Accent 4"/>
+    <w:lsdException w:name="Medium Shading 2 Accent 4"/>
+    <w:lsdException w:name="Medium List 1 Accent 4"/>
+    <w:lsdException w:name="Medium List 2 Accent 4"/>
+    <w:lsdException w:name="Medium Grid 1 Accent 4"/>
+    <w:lsdException w:name="Medium Grid 2 Accent 4"/>
+    <w:lsdException w:name="Medium Grid 3 Accent 4"/>
+    <w:lsdException w:name="Dark List Accent 4"/>
+    <w:lsdException w:name="Colorful Shading Accent 4"/>
+    <w:lsdException w:name="Colorful List Accent 4"/>
+    <w:lsdException w:name="Colorful Grid Accent 4"/>
+    <w:lsdException w:name="Light Shading Accent 5"/>
+    <w:lsdException w:name="Light List Accent 5"/>
+    <w:lsdException w:name="Light Grid Accent 5"/>
+    <w:lsdException w:name="Medium Shading 1 Accent 5"/>
+    <w:lsdException w:name="Medium Shading 2 Accent 5"/>
+    <w:lsdException w:name="Medium List 1 Accent 5"/>
+    <w:lsdException w:name="Medium List 2 Accent 5"/>
+    <w:lsdException w:name="Medium Grid 1 Accent 5"/>
+    <w:lsdException w:name="Medium Grid 2 Accent 5"/>
+    <w:lsdException w:name="Medium Grid 3 Accent 5"/>
+    <w:lsdException w:name="Dark List Accent 5"/>
+    <w:lsdException w:name="Colorful Shading Accent 5"/>
+    <w:lsdException w:name="Colorful List Accent 5"/>
+    <w:lsdException w:name="Colorful Grid Accent 5"/>
+    <w:lsdException w:name="Light Shading Accent 6"/>
+    <w:lsdException w:name="Light List Accent 6"/>
+    <w:lsdException w:name="Light Grid Accent 6"/>
+    <w:lsdException w:name="Medium Shading 1 Accent 6"/>
+    <w:lsdException w:name="Medium Shading 2 Accent 6"/>
+    <w:lsdException w:name="Medium List 1 Accent 6"/>
+    <w:lsdException w:name="Medium List 2 Accent 6"/>
+    <w:lsdException w:name="Medium Grid 1 Accent 6"/>
+    <w:lsdException w:name="Medium Grid 2 Accent 6"/>
+    <w:lsdException w:name="Medium Grid 3 Accent 6"/>
+    <w:lsdException w:name="Dark List Accent 6"/>
+    <w:lsdException w:name="Colorful Shading Accent 6"/>
+    <w:lsdException w:name="Colorful List Accent 6"/>
+    <w:lsdException w:name="Colorful Grid Accent 6"/>
+    <w:lsdException w:name="Bibliography" w:semiHidden="1" w:unhideWhenUsed="1"/>
+    <w:lsdException w:name="TOC Heading" w:semiHidden="1" w:unhideWhenUsed="1"/>
+    <w:lsdException w:name="Grid Table 4" w:uiPriority="49"/>
+    <w:lsdException w:name="Grid Table 5 Dark" w:uiPriority="50"/>
+    <w:lsdException w:name="Grid Table 6 Colorful" w:uiPriority="51"/>
+    <w:lsdException w:name="Grid Table 7 Colorful" w:uiPriority="52"/>
+    <w:lsdException w:name="Grid Table 1 Light Accent 1" w:uiPriority="46"/>
+    <w:lsdException w:name="Grid Table 2 Accent 1" w:uiPriority="47"/>
+    <w:lsdException w:name="Grid Table 3 Accent 1" w:uiPriority="48"/>
+    <w:lsdException w:name="Grid Table 4 Accent 1" w:uiPriority="49"/>
+    <w:lsdException w:name="Grid Table 5 Dark Accent 1" w:uiPriority="50"/>
+    <w:lsdException w:name="Grid Table 6 Colorful Accent 1" w:uiPriority="51"/>
+    <w:lsdException w:name="Grid Table 7 Colorful Accent 1" w:uiPriority="52"/>
+    <w:lsdException w:name="Grid Table 1 Light Accent 2" w:uiPriority="46"/>
+    <w:lsdException w:name="Grid Table 2 Accent 2" w:uiPriority="47"/>
+    <w:lsdException w:name="Grid Table 3 Accent 2" w:uiPriority="48"/>
+    <w:lsdException w:name="Grid Table 4 Accent 2" w:uiPriority="49"/>
+    <w:lsdException w:name="Grid Table 5 Dark Accent 2" w:uiPriority="50"/>
+    <w:lsdException w:name="Grid Table 6 Colorful Accent 2" w:uiPriority="51"/>
+    <w:lsdException w:name="Grid Table 7 Colorful Accent 2" w:uiPriority="52"/>
+    <w:lsdException w:name="Grid Table 1 Light Accent 3" w:uiPriority="46"/>
+    <w:lsdException w:name="Grid Table 2 Accent 3" w:uiPriority="47"/>
+    <w:lsdException w:name="Grid Table 3 Accent 3" w:uiPriority="48"/>
+    <w:lsdException w:name="Grid Table 4 Accent 3" w:uiPriority="49"/>
+    <w:lsdException w:name="Grid Table 5 Dark Accent 3" w:uiPriority="50"/>
+    <w:lsdException w:name="Grid Table 6 Colorful Accent 3" w:uiPriority="51"/>
+    <w:lsdException w:name="Grid Table 7 Colorful Accent 3" w:uiPriority="52"/>
+    <w:lsdException w:name="Grid Table 1 Light Accent 4" w:uiPriority="46"/>
+    <w:lsdException w:name="Grid Table 2 Accent 4" w:uiPriority="47"/>
+    <w:lsdException w:name="Grid Table 3 Accent 4" w:uiPriority="48"/>
+    <w:lsdException w:name="Grid Table 4 Accent 4" w:uiPriority="49"/>
+    <w:lsdException w:name="Grid Table 5 Dark Accent 4" w:uiPriority="50"/>
+    <w:lsdException w:name="Grid Table 6 Colorful Accent 4" w:uiPriority="51"/>
+    <w:lsdException w:name="Grid Table 7 Colorful Accent 4" w:uiPriority="52"/>
+    <w:lsdException w:name="Grid Table 1 Light Accent 5" w:uiPriority="46"/>
+    <w:lsdException w:name="Grid Table 2 Accent 5" w:uiPriority="47"/>
+    <w:lsdException w:name="Grid Table 3 Accent 5" w:uiPriority="48"/>
+    <w:lsdException w:name="Grid Table 4 Accent 5" w:uiPriority="49"/>
+    <w:lsdException w:name="Grid Table 5 Dark Accent 5" w:uiPriority="50"/>
+    <w:lsdException w:name="Grid Table 6 Colorful Accent 5" w:uiPriority="51"/>
+    <w:lsdException w:name="Grid Table 7 Colorful Accent 5" w:uiPriority="52"/>
+    <w:lsdException w:name="Grid Table 1 Light Accent 6" w:uiPriority="46"/>
+    <w:lsdException w:name="Grid Table 2 Accent 6" w:uiPriority="47"/>
+    <w:lsdException w:name="Grid Table 3 Accent 6" w:uiPriority="48"/>
+    <w:lsdException w:name="Grid Table 4 Accent 6" w:uiPriority="49"/>
+    <w:lsdException w:name="Grid Table 5 Dark Accent 6" w:uiPriority="50"/>
+    <w:lsdException w:name="Grid Table 6 Colorful Accent 6" w:uiPriority="51"/>
+    <w:lsdException w:name="Grid Table 7 Colorful Accent 6" w:uiPriority="52"/>
+    <w:lsdException w:name="List Table 1 Light" w:uiPriority="46"/>
+    <w:lsdException w:name="List Table 2" w:uiPriority="47"/>
+    <w:lsdException w:name="List Table 3" w:uiPriority="48"/>
+    <w:lsdException w:name="List Table 4" w:uiPriority="49"/>
+    <w:lsdException w:name="List Table 5 Dark" w:uiPriority="50"/>
+    <w:lsdException w:name="List Table 6 Colorful" w:uiPriority="51"/>
+    <w:lsdException w:name="List Table 7 Colorful" w:uiPriority="52"/>
+    <w:lsdException w:name="List Table 1 Light Accent 1" w:uiPriority="46"/>
+    <w:lsdException w:name="List Table 2 Accent 1" w:uiPriority="47"/>
+    <w:lsdException w:name="List Table 3 Accent 1" w:uiPriority="48"/>
+    <w:lsdException w:name="List Table 4 Accent 1" w:uiPriority="49"/>
+    <w:lsdException w:name="List Table 5 Dark Accent 1" w:uiPriority="50"/>
+    <w:lsdException w:name="List Table 6 Colorful Accent 1" w:uiPriority="51"/>
+    <w:lsdException w:name="List Table 7 Colorful Accent 1" w:uiPriority="52"/>
+    <w:lsdException w:name="List Table 1 Light Accent 2" w:uiPriority="46"/>
+    <w:lsdException w:name="List Table 2 Accent 2" w:uiPriority="47"/>
+    <w:lsdException w:name="List Table 3 Accent 2" w:uiPriority="48"/>
+    <w:lsdException w:name="List Table 4 Accent 2" w:uiPriority="49"/>
+    <w:lsdException w:name="List Table 5 Dark Accent 2" w:uiPriority="50"/>
+    <w:lsdException w:name="List Table 6 Colorful Accent 2" w:uiPriority="51"/>
+    <w:lsdException w:name="List Table 7 Colorful Accent 2" w:uiPriority="52"/>
+    <w:lsdException w:name="List Table 1 Light Accent 3" w:uiPriority="46"/>
+    <w:lsdException w:name="List Table 2 Accent 3" w:uiPriority="47"/>
+    <w:lsdException w:name="List Table 3 Accent 3" w:uiPriority="48"/>
+    <w:lsdException w:name="List Table 4 Accent 3" w:uiPriority="49"/>
+    <w:lsdException w:name="List Table 5 Dark Accent 3" w:uiPriority="50"/>
+    <w:lsdException w:name="List Table 6 Colorful Accent 3" w:uiPriority="51"/>
+    <w:lsdException w:name="List Table 7 Colorful Accent 3" w:uiPriority="52"/>
+    <w:lsdException w:name="List Table 1 Light Accent 4" w:uiPriority="46"/>
+    <w:lsdException w:name="List Table 2 Accent 4" w:uiPriority="47"/>
+    <w:lsdException w:name="List Table 3 Accent 4" w:uiPriority="48"/>
+    <w:lsdException w:name="List Table 4 Accent 4" w:uiPriority="49"/>
+    <w:lsdException w:name="List Table 5 Dark Accent 4" w:uiPriority="50"/>
+    <w:lsdException w:name="List Table 6 Colorful Accent 4" w:uiPriority="51"/>
+    <w:lsdException w:name="List Table 7 Colorful Accent 4" w:uiPriority="52"/>
+    <w:lsdException w:name="List Table 1 Light Accent 5" w:uiPriority="46"/>
+    <w:lsdException w:name="List Table 2 Accent 5" w:uiPriority="47"/>
+    <w:lsdException w:name="List Table 3 Accent 5" w:uiPriority="48"/>
+    <w:lsdException w:name="List Table 4 Accent 5" w:uiPriority="49"/>
+    <w:lsdException w:name="List Table 5 Dark Accent 5" w:uiPriority="50"/>
+    <w:lsdException w:name="List Table 6 Colorful Accent 5" w:uiPriority="51"/>
+    <w:lsdException w:name="List Table 7 Colorful Accent 5" w:uiPriority="52"/>
+    <w:lsdException w:name="List Table 1 Light Accent 6" w:uiPriority="46"/>
+    <w:lsdException w:name="List Table 2 Accent 6" w:uiPriority="47"/>
+    <w:lsdException w:name="List Table 3 Accent 6" w:uiPriority="48"/>
+    <w:lsdException w:name="List Table 4 Accent 6" w:uiPriority="49"/>
+    <w:lsdException w:name="List Table 5 Dark Accent 6" w:uiPriority="50"/>
+    <w:lsdException w:name="List Table 6 Colorful Accent 6" w:uiPriority="51"/>
+    <w:lsdException w:name="List Table 7 Colorful Accent 6" w:uiPriority="52"/>
+    <w:lsdException w:name="Mention" w:semiHidden="1" w:uiPriority="99" w:unhideWhenUsed="1"/>
+    <w:lsdException w:name="Smart Hyperlink" w:semiHidden="1" w:uiPriority="99" w:unhideWhenUsed="1"/>
+    <w:lsdException w:name="Hashtag" w:semiHidden="1" w:uiPriority="99" w:unhideWhenUsed="1"/>
+    <w:lsdException w:name="Unresolved Mention" w:semiHidden="1" w:uiPriority="99" w:unhideWhenUsed="1"/>
+    <w:lsdException w:name="Smart Link" w:semiHidden="1" w:uiPriority="99" w:unhideWhenUsed="1"/>
+  </w:latentStyles>
   <w:style w:type="paragraph" w:default="1" w:styleId="Normal">
     <w:name w:val="Normal"/>
-    <w:qFormat/>
+    <w:rsid w:val="00722094"/>
+    <w:pPr>
+      <w:spacing w:line="480" w:lineRule="auto"/>
+    </w:pPr>
+    <w:rPr>
+      <w:rFonts w:ascii="Times New Roman" w:hAnsi="Times New Roman"/>
+    </w:rPr>
   </w:style>
   <w:style w:type="paragraph" w:styleId="Heading1">
     <w:name w:val="heading 1"/>
@@ -678,18 +1400,16 @@
     <w:next w:val="BodyText"/>
     <w:uiPriority w:val="9"/>
     <w:unhideWhenUsed/>
-    <w:qFormat/>
-    <w:rsid w:val="00884F3F"/>
+    <w:rsid w:val="00605FB4"/>
     <w:pPr>
       <w:keepNext/>
       <w:keepLines/>
       <w:pageBreakBefore/>
-      <w:spacing w:before="200" w:after="0" w:line="20" w:lineRule="exact"/>
+      <w:spacing w:before="200" w:after="0" w:line="240" w:lineRule="auto"/>
       <w:outlineLvl w:val="4"/>
     </w:pPr>
     <w:rPr>
       <w:rFonts w:asciiTheme="majorHAnsi" w:eastAsiaTheme="majorEastAsia" w:hAnsiTheme="majorHAnsi" w:cstheme="majorBidi"/>
-      <w:i/>
       <w:iCs/>
       <w:color w:val="FFFFFF" w:themeColor="background1"/>
       <w:sz w:val="16"/>
@@ -707,6 +1427,60 @@
       <w:keepLines/>
       <w:spacing w:before="200" w:after="0"/>
       <w:outlineLvl w:val="5"/>
+    </w:pPr>
+    <w:rPr>
+      <w:rFonts w:asciiTheme="majorHAnsi" w:eastAsiaTheme="majorEastAsia" w:hAnsiTheme="majorHAnsi" w:cstheme="majorBidi"/>
+      <w:color w:val="4F81BD" w:themeColor="accent1"/>
+    </w:rPr>
+  </w:style>
+  <w:style w:type="paragraph" w:styleId="Heading7">
+    <w:name w:val="heading 7"/>
+    <w:basedOn w:val="Normal"/>
+    <w:next w:val="BodyText"/>
+    <w:uiPriority w:val="9"/>
+    <w:unhideWhenUsed/>
+    <w:qFormat/>
+    <w:pPr>
+      <w:keepNext/>
+      <w:keepLines/>
+      <w:spacing w:before="200" w:after="0"/>
+      <w:outlineLvl w:val="6"/>
+    </w:pPr>
+    <w:rPr>
+      <w:rFonts w:asciiTheme="majorHAnsi" w:eastAsiaTheme="majorEastAsia" w:hAnsiTheme="majorHAnsi" w:cstheme="majorBidi"/>
+      <w:color w:val="4F81BD" w:themeColor="accent1"/>
+    </w:rPr>
+  </w:style>
+  <w:style w:type="paragraph" w:styleId="Heading8">
+    <w:name w:val="heading 8"/>
+    <w:basedOn w:val="Normal"/>
+    <w:next w:val="BodyText"/>
+    <w:uiPriority w:val="9"/>
+    <w:unhideWhenUsed/>
+    <w:qFormat/>
+    <w:pPr>
+      <w:keepNext/>
+      <w:keepLines/>
+      <w:spacing w:before="200" w:after="0"/>
+      <w:outlineLvl w:val="7"/>
+    </w:pPr>
+    <w:rPr>
+      <w:rFonts w:asciiTheme="majorHAnsi" w:eastAsiaTheme="majorEastAsia" w:hAnsiTheme="majorHAnsi" w:cstheme="majorBidi"/>
+      <w:color w:val="4F81BD" w:themeColor="accent1"/>
+    </w:rPr>
+  </w:style>
+  <w:style w:type="paragraph" w:styleId="Heading9">
+    <w:name w:val="heading 9"/>
+    <w:basedOn w:val="Normal"/>
+    <w:next w:val="BodyText"/>
+    <w:uiPriority w:val="9"/>
+    <w:unhideWhenUsed/>
+    <w:qFormat/>
+    <w:pPr>
+      <w:keepNext/>
+      <w:keepLines/>
+      <w:spacing w:before="200" w:after="0"/>
+      <w:outlineLvl w:val="8"/>
     </w:pPr>
     <w:rPr>
       <w:rFonts w:asciiTheme="majorHAnsi" w:eastAsiaTheme="majorEastAsia" w:hAnsiTheme="majorHAnsi" w:cstheme="majorBidi"/>
@@ -743,6 +1517,7 @@
   <w:style w:type="paragraph" w:styleId="BodyText">
     <w:name w:val="Body Text"/>
     <w:basedOn w:val="Normal"/>
+    <w:link w:val="BodyTextChar"/>
     <w:qFormat/>
     <w:pPr>
       <w:spacing w:before="180" w:after="180"/>
@@ -859,6 +1634,21 @@
     <w:unhideWhenUsed/>
     <w:qFormat/>
   </w:style>
+  <w:style w:type="table" w:customStyle="1" w:styleId="Table">
+    <w:name w:val="Table"/>
+    <w:semiHidden/>
+    <w:unhideWhenUsed/>
+    <w:qFormat/>
+    <w:tblPr>
+      <w:tblInd w:w="0" w:type="dxa"/>
+      <w:tblCellMar>
+        <w:top w:w="0" w:type="dxa"/>
+        <w:left w:w="108" w:type="dxa"/>
+        <w:bottom w:w="0" w:type="dxa"/>
+        <w:right w:w="108" w:type="dxa"/>
+      </w:tblCellMar>
+    </w:tblPr>
+  </w:style>
   <w:style w:type="paragraph" w:customStyle="1" w:styleId="DefinitionTerm">
     <w:name w:val="Definition Term"/>
     <w:basedOn w:val="Normal"/>
@@ -902,8 +1692,8 @@
     <w:name w:val="Figure"/>
     <w:basedOn w:val="Normal"/>
   </w:style>
-  <w:style w:type="paragraph" w:customStyle="1" w:styleId="FigurewithCaption">
-    <w:name w:val="Figure with Caption"/>
+  <w:style w:type="paragraph" w:customStyle="1" w:styleId="CaptionedFigure">
+    <w:name w:val="Captioned Figure"/>
     <w:basedOn w:val="Figure"/>
     <w:pPr>
       <w:keepNext/>
@@ -1284,737 +2074,11 @@
       <w:shd w:val="clear" w:color="auto" w:fill="F8F8F8"/>
     </w:rPr>
   </w:style>
-  <w:style w:type="character" w:styleId="LineNumber">
-    <w:name w:val="line number"/>
+  <w:style w:type="character" w:customStyle="1" w:styleId="BodyTextChar">
+    <w:name w:val="Body Text Char"/>
     <w:basedOn w:val="DefaultParagraphFont"/>
-    <w:rsid w:val="00014752"/>
-  </w:style>
-</w:styles>
-</file>
-
-<file path=word/stylesWithEffects.xml><?xml version="1.0" encoding="utf-8"?>
-<w:styles xmlns:wpc="http://schemas.microsoft.com/office/word/2010/wordprocessingCanvas" xmlns:mc="http://schemas.openxmlformats.org/markup-compatibility/2006" xmlns:o="urn:schemas-microsoft-com:office:office" xmlns:r="http://schemas.openxmlformats.org/officeDocument/2006/relationships" xmlns:m="http://schemas.openxmlformats.org/officeDocument/2006/math" xmlns:v="urn:schemas-microsoft-com:vml" xmlns:wp14="http://schemas.microsoft.com/office/word/2010/wordprocessingDrawing" xmlns:wp="http://schemas.openxmlformats.org/drawingml/2006/wordprocessingDrawing" xmlns:w10="urn:schemas-microsoft-com:office:word" xmlns:w="http://schemas.openxmlformats.org/wordprocessingml/2006/main" xmlns:w14="http://schemas.microsoft.com/office/word/2010/wordml" xmlns:wpg="http://schemas.microsoft.com/office/word/2010/wordprocessingGroup" xmlns:wpi="http://schemas.microsoft.com/office/word/2010/wordprocessingInk" xmlns:wne="http://schemas.microsoft.com/office/word/2006/wordml" xmlns:wps="http://schemas.microsoft.com/office/word/2010/wordprocessingShape" mc:Ignorable="w14 wp14">
-  <w:docDefaults>
-    <w:rPrDefault>
-      <w:rPr>
-        <w:rFonts w:asciiTheme="minorHAnsi" w:eastAsiaTheme="minorHAnsi" w:hAnsiTheme="minorHAnsi" w:cstheme="minorBidi"/>
-        <w:sz w:val="24"/>
-        <w:szCs w:val="24"/>
-        <w:lang w:val="en-US" w:eastAsia="en-US" w:bidi="ar-SA"/>
-      </w:rPr>
-    </w:rPrDefault>
-    <w:pPrDefault>
-      <w:pPr>
-        <w:spacing w:after="200"/>
-      </w:pPr>
-    </w:pPrDefault>
-  </w:docDefaults>
-  <w:latentStyles w:defLockedState="0" w:defUIPriority="0" w:defSemiHidden="0" w:defUnhideWhenUsed="0" w:defQFormat="0" w:count="267"/>
-  <w:style w:type="paragraph" w:default="1" w:styleId="Normal">
-    <w:name w:val="Normal"/>
-    <w:qFormat/>
-  </w:style>
-  <w:style w:type="paragraph" w:styleId="Heading1">
-    <w:name w:val="heading 1"/>
-    <w:basedOn w:val="Normal"/>
-    <w:next w:val="BodyText"/>
-    <w:uiPriority w:val="9"/>
-    <w:qFormat/>
-    <w:pPr>
-      <w:keepNext/>
-      <w:keepLines/>
-      <w:spacing w:before="480" w:after="0"/>
-      <w:outlineLvl w:val="0"/>
-    </w:pPr>
-    <w:rPr>
-      <w:rFonts w:asciiTheme="majorHAnsi" w:eastAsiaTheme="majorEastAsia" w:hAnsiTheme="majorHAnsi" w:cstheme="majorBidi"/>
-      <w:b/>
-      <w:bCs/>
-      <w:color w:val="345A8A" w:themeColor="accent1" w:themeShade="B5"/>
-      <w:sz w:val="32"/>
-      <w:szCs w:val="32"/>
-    </w:rPr>
-  </w:style>
-  <w:style w:type="paragraph" w:styleId="Heading2">
-    <w:name w:val="heading 2"/>
-    <w:basedOn w:val="Normal"/>
-    <w:next w:val="BodyText"/>
-    <w:uiPriority w:val="9"/>
-    <w:unhideWhenUsed/>
-    <w:qFormat/>
-    <w:pPr>
-      <w:keepNext/>
-      <w:keepLines/>
-      <w:spacing w:before="200" w:after="0"/>
-      <w:outlineLvl w:val="1"/>
-    </w:pPr>
-    <w:rPr>
-      <w:rFonts w:asciiTheme="majorHAnsi" w:eastAsiaTheme="majorEastAsia" w:hAnsiTheme="majorHAnsi" w:cstheme="majorBidi"/>
-      <w:b/>
-      <w:bCs/>
-      <w:color w:val="4F81BD" w:themeColor="accent1"/>
-      <w:sz w:val="32"/>
-      <w:szCs w:val="32"/>
-    </w:rPr>
-  </w:style>
-  <w:style w:type="paragraph" w:styleId="Heading3">
-    <w:name w:val="heading 3"/>
-    <w:basedOn w:val="Normal"/>
-    <w:next w:val="BodyText"/>
-    <w:uiPriority w:val="9"/>
-    <w:unhideWhenUsed/>
-    <w:qFormat/>
-    <w:pPr>
-      <w:keepNext/>
-      <w:keepLines/>
-      <w:spacing w:before="200" w:after="0"/>
-      <w:outlineLvl w:val="2"/>
-    </w:pPr>
-    <w:rPr>
-      <w:rFonts w:asciiTheme="majorHAnsi" w:eastAsiaTheme="majorEastAsia" w:hAnsiTheme="majorHAnsi" w:cstheme="majorBidi"/>
-      <w:b/>
-      <w:bCs/>
-      <w:color w:val="4F81BD" w:themeColor="accent1"/>
-      <w:sz w:val="28"/>
-      <w:szCs w:val="28"/>
-    </w:rPr>
-  </w:style>
-  <w:style w:type="paragraph" w:styleId="Heading4">
-    <w:name w:val="heading 4"/>
-    <w:basedOn w:val="Normal"/>
-    <w:next w:val="BodyText"/>
-    <w:uiPriority w:val="9"/>
-    <w:unhideWhenUsed/>
-    <w:qFormat/>
-    <w:pPr>
-      <w:keepNext/>
-      <w:keepLines/>
-      <w:spacing w:before="200" w:after="0"/>
-      <w:outlineLvl w:val="3"/>
-    </w:pPr>
-    <w:rPr>
-      <w:rFonts w:asciiTheme="majorHAnsi" w:eastAsiaTheme="majorEastAsia" w:hAnsiTheme="majorHAnsi" w:cstheme="majorBidi"/>
-      <w:b/>
-      <w:bCs/>
-      <w:color w:val="4F81BD" w:themeColor="accent1"/>
-    </w:rPr>
-  </w:style>
-  <w:style w:type="paragraph" w:styleId="Heading5">
-    <w:name w:val="heading 5"/>
-    <w:basedOn w:val="Normal"/>
-    <w:next w:val="BodyText"/>
-    <w:uiPriority w:val="9"/>
-    <w:unhideWhenUsed/>
-    <w:qFormat/>
-    <w:rsid w:val="00884F3F"/>
-    <w:pPr>
-      <w:keepNext/>
-      <w:keepLines/>
-      <w:pageBreakBefore/>
-      <w:spacing w:before="200" w:after="0" w:line="20" w:lineRule="exact"/>
-      <w:outlineLvl w:val="4"/>
-    </w:pPr>
-    <w:rPr>
-      <w:rFonts w:asciiTheme="majorHAnsi" w:eastAsiaTheme="majorEastAsia" w:hAnsiTheme="majorHAnsi" w:cstheme="majorBidi"/>
-      <w:i/>
-      <w:iCs/>
-      <w:color w:val="FFFFFF" w:themeColor="background1"/>
-      <w:sz w:val="16"/>
-    </w:rPr>
-  </w:style>
-  <w:style w:type="paragraph" w:styleId="Heading6">
-    <w:name w:val="heading 6"/>
-    <w:basedOn w:val="Normal"/>
-    <w:next w:val="BodyText"/>
-    <w:uiPriority w:val="9"/>
-    <w:unhideWhenUsed/>
-    <w:qFormat/>
-    <w:pPr>
-      <w:keepNext/>
-      <w:keepLines/>
-      <w:spacing w:before="200" w:after="0"/>
-      <w:outlineLvl w:val="5"/>
-    </w:pPr>
-    <w:rPr>
-      <w:rFonts w:asciiTheme="majorHAnsi" w:eastAsiaTheme="majorEastAsia" w:hAnsiTheme="majorHAnsi" w:cstheme="majorBidi"/>
-      <w:color w:val="4F81BD" w:themeColor="accent1"/>
-    </w:rPr>
-  </w:style>
-  <w:style w:type="character" w:default="1" w:styleId="DefaultParagraphFont">
-    <w:name w:val="Default Paragraph Font"/>
-    <w:uiPriority w:val="1"/>
-    <w:semiHidden/>
-    <w:unhideWhenUsed/>
-  </w:style>
-  <w:style w:type="table" w:default="1" w:styleId="TableNormal">
-    <w:name w:val="Normal Table"/>
-    <w:uiPriority w:val="99"/>
-    <w:semiHidden/>
-    <w:unhideWhenUsed/>
-    <w:tblPr>
-      <w:tblInd w:w="0" w:type="dxa"/>
-      <w:tblCellMar>
-        <w:top w:w="0" w:type="dxa"/>
-        <w:left w:w="108" w:type="dxa"/>
-        <w:bottom w:w="0" w:type="dxa"/>
-        <w:right w:w="108" w:type="dxa"/>
-      </w:tblCellMar>
-    </w:tblPr>
-  </w:style>
-  <w:style w:type="numbering" w:default="1" w:styleId="NoList">
-    <w:name w:val="No List"/>
-    <w:uiPriority w:val="99"/>
-    <w:semiHidden/>
-    <w:unhideWhenUsed/>
-  </w:style>
-  <w:style w:type="paragraph" w:styleId="BodyText">
-    <w:name w:val="Body Text"/>
-    <w:basedOn w:val="Normal"/>
-    <w:qFormat/>
-    <w:pPr>
-      <w:spacing w:before="180" w:after="180"/>
-    </w:pPr>
-  </w:style>
-  <w:style w:type="paragraph" w:customStyle="1" w:styleId="FirstParagraph">
-    <w:name w:val="First Paragraph"/>
-    <w:basedOn w:val="BodyText"/>
-    <w:next w:val="BodyText"/>
-    <w:qFormat/>
-  </w:style>
-  <w:style w:type="paragraph" w:customStyle="1" w:styleId="Compact">
-    <w:name w:val="Compact"/>
-    <w:basedOn w:val="BodyText"/>
-    <w:qFormat/>
-    <w:pPr>
-      <w:spacing w:before="36" w:after="36"/>
-    </w:pPr>
-  </w:style>
-  <w:style w:type="paragraph" w:styleId="Title">
-    <w:name w:val="Title"/>
-    <w:basedOn w:val="Normal"/>
-    <w:next w:val="BodyText"/>
-    <w:qFormat/>
-    <w:pPr>
-      <w:keepNext/>
-      <w:keepLines/>
-      <w:spacing w:before="480" w:after="240"/>
-      <w:jc w:val="center"/>
-    </w:pPr>
-    <w:rPr>
-      <w:rFonts w:asciiTheme="majorHAnsi" w:eastAsiaTheme="majorEastAsia" w:hAnsiTheme="majorHAnsi" w:cstheme="majorBidi"/>
-      <w:b/>
-      <w:bCs/>
-      <w:color w:val="345A8A" w:themeColor="accent1" w:themeShade="B5"/>
-      <w:sz w:val="36"/>
-      <w:szCs w:val="36"/>
-    </w:rPr>
-  </w:style>
-  <w:style w:type="paragraph" w:styleId="Subtitle">
-    <w:name w:val="Subtitle"/>
-    <w:basedOn w:val="Title"/>
-    <w:next w:val="BodyText"/>
-    <w:qFormat/>
-    <w:pPr>
-      <w:spacing w:before="240"/>
-    </w:pPr>
-    <w:rPr>
-      <w:sz w:val="30"/>
-      <w:szCs w:val="30"/>
-    </w:rPr>
-  </w:style>
-  <w:style w:type="paragraph" w:customStyle="1" w:styleId="Author">
-    <w:name w:val="Author"/>
-    <w:next w:val="BodyText"/>
-    <w:qFormat/>
-    <w:pPr>
-      <w:keepNext/>
-      <w:keepLines/>
-      <w:jc w:val="center"/>
-    </w:pPr>
-  </w:style>
-  <w:style w:type="paragraph" w:styleId="Date">
-    <w:name w:val="Date"/>
-    <w:next w:val="BodyText"/>
-    <w:qFormat/>
-    <w:pPr>
-      <w:keepNext/>
-      <w:keepLines/>
-      <w:jc w:val="center"/>
-    </w:pPr>
-  </w:style>
-  <w:style w:type="paragraph" w:customStyle="1" w:styleId="Abstract">
-    <w:name w:val="Abstract"/>
-    <w:basedOn w:val="Normal"/>
-    <w:next w:val="BodyText"/>
-    <w:qFormat/>
-    <w:pPr>
-      <w:keepNext/>
-      <w:keepLines/>
-      <w:spacing w:before="300" w:after="300"/>
-    </w:pPr>
-    <w:rPr>
-      <w:sz w:val="20"/>
-      <w:szCs w:val="20"/>
-    </w:rPr>
-  </w:style>
-  <w:style w:type="paragraph" w:styleId="Bibliography">
-    <w:name w:val="Bibliography"/>
-    <w:basedOn w:val="Normal"/>
-    <w:qFormat/>
-  </w:style>
-  <w:style w:type="paragraph" w:styleId="BlockText">
-    <w:name w:val="Block Text"/>
-    <w:basedOn w:val="BodyText"/>
-    <w:next w:val="BodyText"/>
-    <w:uiPriority w:val="9"/>
-    <w:unhideWhenUsed/>
-    <w:qFormat/>
-    <w:pPr>
-      <w:spacing w:before="100" w:after="100"/>
-    </w:pPr>
-    <w:rPr>
-      <w:rFonts w:asciiTheme="majorHAnsi" w:eastAsiaTheme="majorEastAsia" w:hAnsiTheme="majorHAnsi" w:cstheme="majorBidi"/>
-      <w:bCs/>
-      <w:sz w:val="20"/>
-      <w:szCs w:val="20"/>
-    </w:rPr>
-  </w:style>
-  <w:style w:type="paragraph" w:styleId="FootnoteText">
-    <w:name w:val="footnote text"/>
-    <w:basedOn w:val="Normal"/>
-    <w:uiPriority w:val="9"/>
-    <w:unhideWhenUsed/>
-    <w:qFormat/>
-  </w:style>
-  <w:style w:type="paragraph" w:customStyle="1" w:styleId="DefinitionTerm">
-    <w:name w:val="Definition Term"/>
-    <w:basedOn w:val="Normal"/>
-    <w:next w:val="Definition"/>
-    <w:pPr>
-      <w:keepNext/>
-      <w:keepLines/>
-      <w:spacing w:after="0"/>
-    </w:pPr>
-    <w:rPr>
-      <w:b/>
-    </w:rPr>
-  </w:style>
-  <w:style w:type="paragraph" w:customStyle="1" w:styleId="Definition">
-    <w:name w:val="Definition"/>
-    <w:basedOn w:val="Normal"/>
-  </w:style>
-  <w:style w:type="paragraph" w:styleId="Caption">
-    <w:name w:val="caption"/>
-    <w:basedOn w:val="Normal"/>
-    <w:link w:val="CaptionChar"/>
-    <w:pPr>
-      <w:spacing w:after="120"/>
-    </w:pPr>
-    <w:rPr>
-      <w:i/>
-    </w:rPr>
-  </w:style>
-  <w:style w:type="paragraph" w:customStyle="1" w:styleId="TableCaption">
-    <w:name w:val="Table Caption"/>
-    <w:basedOn w:val="Caption"/>
-    <w:pPr>
-      <w:keepNext/>
-    </w:pPr>
-  </w:style>
-  <w:style w:type="paragraph" w:customStyle="1" w:styleId="ImageCaption">
-    <w:name w:val="Image Caption"/>
-    <w:basedOn w:val="Caption"/>
-  </w:style>
-  <w:style w:type="paragraph" w:customStyle="1" w:styleId="Figure">
-    <w:name w:val="Figure"/>
-    <w:basedOn w:val="Normal"/>
-  </w:style>
-  <w:style w:type="paragraph" w:customStyle="1" w:styleId="FigurewithCaption">
-    <w:name w:val="Figure with Caption"/>
-    <w:basedOn w:val="Figure"/>
-    <w:pPr>
-      <w:keepNext/>
-    </w:pPr>
-  </w:style>
-  <w:style w:type="character" w:customStyle="1" w:styleId="CaptionChar">
-    <w:name w:val="Caption Char"/>
-    <w:basedOn w:val="DefaultParagraphFont"/>
-    <w:link w:val="Caption"/>
-  </w:style>
-  <w:style w:type="character" w:customStyle="1" w:styleId="VerbatimChar">
-    <w:name w:val="Verbatim Char"/>
-    <w:basedOn w:val="CaptionChar"/>
-    <w:link w:val="SourceCode"/>
-    <w:rPr>
-      <w:rFonts w:ascii="Consolas" w:hAnsi="Consolas"/>
-      <w:sz w:val="22"/>
-    </w:rPr>
-  </w:style>
-  <w:style w:type="character" w:styleId="FootnoteReference">
-    <w:name w:val="footnote reference"/>
-    <w:basedOn w:val="CaptionChar"/>
-    <w:rPr>
-      <w:vertAlign w:val="superscript"/>
-    </w:rPr>
-  </w:style>
-  <w:style w:type="character" w:styleId="Hyperlink">
-    <w:name w:val="Hyperlink"/>
-    <w:basedOn w:val="CaptionChar"/>
-    <w:rPr>
-      <w:color w:val="4F81BD" w:themeColor="accent1"/>
-    </w:rPr>
-  </w:style>
-  <w:style w:type="paragraph" w:styleId="TOCHeading">
-    <w:name w:val="TOC Heading"/>
-    <w:basedOn w:val="Heading1"/>
-    <w:next w:val="BodyText"/>
-    <w:uiPriority w:val="39"/>
-    <w:unhideWhenUsed/>
-    <w:qFormat/>
-    <w:pPr>
-      <w:spacing w:before="240" w:line="259" w:lineRule="auto"/>
-      <w:outlineLvl w:val="9"/>
-    </w:pPr>
-    <w:rPr>
-      <w:b w:val="0"/>
-      <w:bCs w:val="0"/>
-      <w:color w:val="365F91" w:themeColor="accent1" w:themeShade="BF"/>
-    </w:rPr>
-  </w:style>
-  <w:style w:type="paragraph" w:customStyle="1" w:styleId="SourceCode">
-    <w:name w:val="Source Code"/>
-    <w:basedOn w:val="Normal"/>
-    <w:link w:val="VerbatimChar"/>
-    <w:pPr>
-      <w:shd w:val="clear" w:color="auto" w:fill="F8F8F8"/>
-      <w:wordWrap w:val="0"/>
-    </w:pPr>
-  </w:style>
-  <w:style w:type="character" w:customStyle="1" w:styleId="KeywordTok">
-    <w:name w:val="KeywordTok"/>
-    <w:basedOn w:val="VerbatimChar"/>
-    <w:rPr>
-      <w:rFonts w:ascii="Consolas" w:hAnsi="Consolas"/>
-      <w:b/>
-      <w:color w:val="204A87"/>
-      <w:sz w:val="22"/>
-      <w:shd w:val="clear" w:color="auto" w:fill="F8F8F8"/>
-    </w:rPr>
-  </w:style>
-  <w:style w:type="character" w:customStyle="1" w:styleId="DataTypeTok">
-    <w:name w:val="DataTypeTok"/>
-    <w:basedOn w:val="VerbatimChar"/>
-    <w:rPr>
-      <w:rFonts w:ascii="Consolas" w:hAnsi="Consolas"/>
-      <w:color w:val="204A87"/>
-      <w:sz w:val="22"/>
-      <w:shd w:val="clear" w:color="auto" w:fill="F8F8F8"/>
-    </w:rPr>
-  </w:style>
-  <w:style w:type="character" w:customStyle="1" w:styleId="DecValTok">
-    <w:name w:val="DecValTok"/>
-    <w:basedOn w:val="VerbatimChar"/>
-    <w:rPr>
-      <w:rFonts w:ascii="Consolas" w:hAnsi="Consolas"/>
-      <w:color w:val="0000CF"/>
-      <w:sz w:val="22"/>
-      <w:shd w:val="clear" w:color="auto" w:fill="F8F8F8"/>
-    </w:rPr>
-  </w:style>
-  <w:style w:type="character" w:customStyle="1" w:styleId="BaseNTok">
-    <w:name w:val="BaseNTok"/>
-    <w:basedOn w:val="VerbatimChar"/>
-    <w:rPr>
-      <w:rFonts w:ascii="Consolas" w:hAnsi="Consolas"/>
-      <w:color w:val="0000CF"/>
-      <w:sz w:val="22"/>
-      <w:shd w:val="clear" w:color="auto" w:fill="F8F8F8"/>
-    </w:rPr>
-  </w:style>
-  <w:style w:type="character" w:customStyle="1" w:styleId="FloatTok">
-    <w:name w:val="FloatTok"/>
-    <w:basedOn w:val="VerbatimChar"/>
-    <w:rPr>
-      <w:rFonts w:ascii="Consolas" w:hAnsi="Consolas"/>
-      <w:color w:val="0000CF"/>
-      <w:sz w:val="22"/>
-      <w:shd w:val="clear" w:color="auto" w:fill="F8F8F8"/>
-    </w:rPr>
-  </w:style>
-  <w:style w:type="character" w:customStyle="1" w:styleId="ConstantTok">
-    <w:name w:val="ConstantTok"/>
-    <w:basedOn w:val="VerbatimChar"/>
-    <w:rPr>
-      <w:rFonts w:ascii="Consolas" w:hAnsi="Consolas"/>
-      <w:color w:val="000000"/>
-      <w:sz w:val="22"/>
-      <w:shd w:val="clear" w:color="auto" w:fill="F8F8F8"/>
-    </w:rPr>
-  </w:style>
-  <w:style w:type="character" w:customStyle="1" w:styleId="CharTok">
-    <w:name w:val="CharTok"/>
-    <w:basedOn w:val="VerbatimChar"/>
-    <w:rPr>
-      <w:rFonts w:ascii="Consolas" w:hAnsi="Consolas"/>
-      <w:color w:val="4E9A06"/>
-      <w:sz w:val="22"/>
-      <w:shd w:val="clear" w:color="auto" w:fill="F8F8F8"/>
-    </w:rPr>
-  </w:style>
-  <w:style w:type="character" w:customStyle="1" w:styleId="SpecialCharTok">
-    <w:name w:val="SpecialCharTok"/>
-    <w:basedOn w:val="VerbatimChar"/>
-    <w:rPr>
-      <w:rFonts w:ascii="Consolas" w:hAnsi="Consolas"/>
-      <w:color w:val="000000"/>
-      <w:sz w:val="22"/>
-      <w:shd w:val="clear" w:color="auto" w:fill="F8F8F8"/>
-    </w:rPr>
-  </w:style>
-  <w:style w:type="character" w:customStyle="1" w:styleId="StringTok">
-    <w:name w:val="StringTok"/>
-    <w:basedOn w:val="VerbatimChar"/>
-    <w:rPr>
-      <w:rFonts w:ascii="Consolas" w:hAnsi="Consolas"/>
-      <w:color w:val="4E9A06"/>
-      <w:sz w:val="22"/>
-      <w:shd w:val="clear" w:color="auto" w:fill="F8F8F8"/>
-    </w:rPr>
-  </w:style>
-  <w:style w:type="character" w:customStyle="1" w:styleId="VerbatimStringTok">
-    <w:name w:val="VerbatimStringTok"/>
-    <w:basedOn w:val="VerbatimChar"/>
-    <w:rPr>
-      <w:rFonts w:ascii="Consolas" w:hAnsi="Consolas"/>
-      <w:color w:val="4E9A06"/>
-      <w:sz w:val="22"/>
-      <w:shd w:val="clear" w:color="auto" w:fill="F8F8F8"/>
-    </w:rPr>
-  </w:style>
-  <w:style w:type="character" w:customStyle="1" w:styleId="SpecialStringTok">
-    <w:name w:val="SpecialStringTok"/>
-    <w:basedOn w:val="VerbatimChar"/>
-    <w:rPr>
-      <w:rFonts w:ascii="Consolas" w:hAnsi="Consolas"/>
-      <w:color w:val="4E9A06"/>
-      <w:sz w:val="22"/>
-      <w:shd w:val="clear" w:color="auto" w:fill="F8F8F8"/>
-    </w:rPr>
-  </w:style>
-  <w:style w:type="character" w:customStyle="1" w:styleId="ImportTok">
-    <w:name w:val="ImportTok"/>
-    <w:basedOn w:val="VerbatimChar"/>
-    <w:rPr>
-      <w:rFonts w:ascii="Consolas" w:hAnsi="Consolas"/>
-      <w:sz w:val="22"/>
-      <w:shd w:val="clear" w:color="auto" w:fill="F8F8F8"/>
-    </w:rPr>
-  </w:style>
-  <w:style w:type="character" w:customStyle="1" w:styleId="CommentTok">
-    <w:name w:val="CommentTok"/>
-    <w:basedOn w:val="VerbatimChar"/>
-    <w:rPr>
-      <w:rFonts w:ascii="Consolas" w:hAnsi="Consolas"/>
-      <w:i/>
-      <w:color w:val="8F5902"/>
-      <w:sz w:val="22"/>
-      <w:shd w:val="clear" w:color="auto" w:fill="F8F8F8"/>
-    </w:rPr>
-  </w:style>
-  <w:style w:type="character" w:customStyle="1" w:styleId="DocumentationTok">
-    <w:name w:val="DocumentationTok"/>
-    <w:basedOn w:val="VerbatimChar"/>
-    <w:rPr>
-      <w:rFonts w:ascii="Consolas" w:hAnsi="Consolas"/>
-      <w:b/>
-      <w:i/>
-      <w:color w:val="8F5902"/>
-      <w:sz w:val="22"/>
-      <w:shd w:val="clear" w:color="auto" w:fill="F8F8F8"/>
-    </w:rPr>
-  </w:style>
-  <w:style w:type="character" w:customStyle="1" w:styleId="AnnotationTok">
-    <w:name w:val="AnnotationTok"/>
-    <w:basedOn w:val="VerbatimChar"/>
-    <w:rPr>
-      <w:rFonts w:ascii="Consolas" w:hAnsi="Consolas"/>
-      <w:b/>
-      <w:i/>
-      <w:color w:val="8F5902"/>
-      <w:sz w:val="22"/>
-      <w:shd w:val="clear" w:color="auto" w:fill="F8F8F8"/>
-    </w:rPr>
-  </w:style>
-  <w:style w:type="character" w:customStyle="1" w:styleId="CommentVarTok">
-    <w:name w:val="CommentVarTok"/>
-    <w:basedOn w:val="VerbatimChar"/>
-    <w:rPr>
-      <w:rFonts w:ascii="Consolas" w:hAnsi="Consolas"/>
-      <w:b/>
-      <w:i/>
-      <w:color w:val="8F5902"/>
-      <w:sz w:val="22"/>
-      <w:shd w:val="clear" w:color="auto" w:fill="F8F8F8"/>
-    </w:rPr>
-  </w:style>
-  <w:style w:type="character" w:customStyle="1" w:styleId="OtherTok">
-    <w:name w:val="OtherTok"/>
-    <w:basedOn w:val="VerbatimChar"/>
-    <w:rPr>
-      <w:rFonts w:ascii="Consolas" w:hAnsi="Consolas"/>
-      <w:color w:val="8F5902"/>
-      <w:sz w:val="22"/>
-      <w:shd w:val="clear" w:color="auto" w:fill="F8F8F8"/>
-    </w:rPr>
-  </w:style>
-  <w:style w:type="character" w:customStyle="1" w:styleId="FunctionTok">
-    <w:name w:val="FunctionTok"/>
-    <w:basedOn w:val="VerbatimChar"/>
-    <w:rPr>
-      <w:rFonts w:ascii="Consolas" w:hAnsi="Consolas"/>
-      <w:color w:val="000000"/>
-      <w:sz w:val="22"/>
-      <w:shd w:val="clear" w:color="auto" w:fill="F8F8F8"/>
-    </w:rPr>
-  </w:style>
-  <w:style w:type="character" w:customStyle="1" w:styleId="VariableTok">
-    <w:name w:val="VariableTok"/>
-    <w:basedOn w:val="VerbatimChar"/>
-    <w:rPr>
-      <w:rFonts w:ascii="Consolas" w:hAnsi="Consolas"/>
-      <w:color w:val="000000"/>
-      <w:sz w:val="22"/>
-      <w:shd w:val="clear" w:color="auto" w:fill="F8F8F8"/>
-    </w:rPr>
-  </w:style>
-  <w:style w:type="character" w:customStyle="1" w:styleId="ControlFlowTok">
-    <w:name w:val="ControlFlowTok"/>
-    <w:basedOn w:val="VerbatimChar"/>
-    <w:rPr>
-      <w:rFonts w:ascii="Consolas" w:hAnsi="Consolas"/>
-      <w:b/>
-      <w:color w:val="204A87"/>
-      <w:sz w:val="22"/>
-      <w:shd w:val="clear" w:color="auto" w:fill="F8F8F8"/>
-    </w:rPr>
-  </w:style>
-  <w:style w:type="character" w:customStyle="1" w:styleId="OperatorTok">
-    <w:name w:val="OperatorTok"/>
-    <w:basedOn w:val="VerbatimChar"/>
-    <w:rPr>
-      <w:rFonts w:ascii="Consolas" w:hAnsi="Consolas"/>
-      <w:b/>
-      <w:color w:val="CE5C00"/>
-      <w:sz w:val="22"/>
-      <w:shd w:val="clear" w:color="auto" w:fill="F8F8F8"/>
-    </w:rPr>
-  </w:style>
-  <w:style w:type="character" w:customStyle="1" w:styleId="BuiltInTok">
-    <w:name w:val="BuiltInTok"/>
-    <w:basedOn w:val="VerbatimChar"/>
-    <w:rPr>
-      <w:rFonts w:ascii="Consolas" w:hAnsi="Consolas"/>
-      <w:sz w:val="22"/>
-      <w:shd w:val="clear" w:color="auto" w:fill="F8F8F8"/>
-    </w:rPr>
-  </w:style>
-  <w:style w:type="character" w:customStyle="1" w:styleId="ExtensionTok">
-    <w:name w:val="ExtensionTok"/>
-    <w:basedOn w:val="VerbatimChar"/>
-    <w:rPr>
-      <w:rFonts w:ascii="Consolas" w:hAnsi="Consolas"/>
-      <w:sz w:val="22"/>
-      <w:shd w:val="clear" w:color="auto" w:fill="F8F8F8"/>
-    </w:rPr>
-  </w:style>
-  <w:style w:type="character" w:customStyle="1" w:styleId="PreprocessorTok">
-    <w:name w:val="PreprocessorTok"/>
-    <w:basedOn w:val="VerbatimChar"/>
-    <w:rPr>
-      <w:rFonts w:ascii="Consolas" w:hAnsi="Consolas"/>
-      <w:i/>
-      <w:color w:val="8F5902"/>
-      <w:sz w:val="22"/>
-      <w:shd w:val="clear" w:color="auto" w:fill="F8F8F8"/>
-    </w:rPr>
-  </w:style>
-  <w:style w:type="character" w:customStyle="1" w:styleId="AttributeTok">
-    <w:name w:val="AttributeTok"/>
-    <w:basedOn w:val="VerbatimChar"/>
-    <w:rPr>
-      <w:rFonts w:ascii="Consolas" w:hAnsi="Consolas"/>
-      <w:color w:val="C4A000"/>
-      <w:sz w:val="22"/>
-      <w:shd w:val="clear" w:color="auto" w:fill="F8F8F8"/>
-    </w:rPr>
-  </w:style>
-  <w:style w:type="character" w:customStyle="1" w:styleId="RegionMarkerTok">
-    <w:name w:val="RegionMarkerTok"/>
-    <w:basedOn w:val="VerbatimChar"/>
-    <w:rPr>
-      <w:rFonts w:ascii="Consolas" w:hAnsi="Consolas"/>
-      <w:sz w:val="22"/>
-      <w:shd w:val="clear" w:color="auto" w:fill="F8F8F8"/>
-    </w:rPr>
-  </w:style>
-  <w:style w:type="character" w:customStyle="1" w:styleId="InformationTok">
-    <w:name w:val="InformationTok"/>
-    <w:basedOn w:val="VerbatimChar"/>
-    <w:rPr>
-      <w:rFonts w:ascii="Consolas" w:hAnsi="Consolas"/>
-      <w:b/>
-      <w:i/>
-      <w:color w:val="8F5902"/>
-      <w:sz w:val="22"/>
-      <w:shd w:val="clear" w:color="auto" w:fill="F8F8F8"/>
-    </w:rPr>
-  </w:style>
-  <w:style w:type="character" w:customStyle="1" w:styleId="WarningTok">
-    <w:name w:val="WarningTok"/>
-    <w:basedOn w:val="VerbatimChar"/>
-    <w:rPr>
-      <w:rFonts w:ascii="Consolas" w:hAnsi="Consolas"/>
-      <w:b/>
-      <w:i/>
-      <w:color w:val="8F5902"/>
-      <w:sz w:val="22"/>
-      <w:shd w:val="clear" w:color="auto" w:fill="F8F8F8"/>
-    </w:rPr>
-  </w:style>
-  <w:style w:type="character" w:customStyle="1" w:styleId="AlertTok">
-    <w:name w:val="AlertTok"/>
-    <w:basedOn w:val="VerbatimChar"/>
-    <w:rPr>
-      <w:rFonts w:ascii="Consolas" w:hAnsi="Consolas"/>
-      <w:color w:val="EF2929"/>
-      <w:sz w:val="22"/>
-      <w:shd w:val="clear" w:color="auto" w:fill="F8F8F8"/>
-    </w:rPr>
-  </w:style>
-  <w:style w:type="character" w:customStyle="1" w:styleId="ErrorTok">
-    <w:name w:val="ErrorTok"/>
-    <w:basedOn w:val="VerbatimChar"/>
-    <w:rPr>
-      <w:rFonts w:ascii="Consolas" w:hAnsi="Consolas"/>
-      <w:b/>
-      <w:color w:val="A40000"/>
-      <w:sz w:val="22"/>
-      <w:shd w:val="clear" w:color="auto" w:fill="F8F8F8"/>
-    </w:rPr>
-  </w:style>
-  <w:style w:type="character" w:customStyle="1" w:styleId="NormalTok">
-    <w:name w:val="NormalTok"/>
-    <w:basedOn w:val="VerbatimChar"/>
-    <w:rPr>
-      <w:rFonts w:ascii="Consolas" w:hAnsi="Consolas"/>
-      <w:sz w:val="22"/>
-      <w:shd w:val="clear" w:color="auto" w:fill="F8F8F8"/>
-    </w:rPr>
-  </w:style>
-  <w:style w:type="character" w:styleId="LineNumber">
-    <w:name w:val="line number"/>
-    <w:basedOn w:val="DefaultParagraphFont"/>
-    <w:rsid w:val="00014752"/>
+    <w:link w:val="BodyText"/>
+    <w:rsid w:val="00722094"/>
   </w:style>
 </w:styles>
 </file>
@@ -2335,16 +2399,4 @@
   </a:objectDefaults>
   <a:extraClrSchemeLst/>
 </a:theme>
-</file>
-
-<file path=customXml/item1.xml><?xml version="1.0" encoding="utf-8"?>
-<b:Sources xmlns:b="http://schemas.openxmlformats.org/officeDocument/2006/bibliography" xmlns="http://schemas.openxmlformats.org/officeDocument/2006/bibliography" SelectedStyle="\APA.XSL" StyleName="APA"/>
-</file>
-
-<file path=customXml/itemProps1.xml><?xml version="1.0" encoding="utf-8"?>
-<ds:datastoreItem xmlns:ds="http://schemas.openxmlformats.org/officeDocument/2006/customXml" ds:itemID="{B84635DE-83FA-4373-B495-76F34BB987EF}">
-  <ds:schemaRefs>
-    <ds:schemaRef ds:uri="http://schemas.openxmlformats.org/officeDocument/2006/bibliography"/>
-  </ds:schemaRefs>
-</ds:datastoreItem>
 </file>
</xml_diff>

<commit_message>
updated the template to match ecological applications suggestions. Made a few minor revisions to text and figures, put each table and figure on it's own page, and re-knit into Word, PDF and html.
</commit_message>
<xml_diff>
--- a/analysis/templates/template.docx
+++ b/analysis/templates/template.docx
@@ -6,12 +6,12 @@
       <w:pPr>
         <w:pStyle w:val="Title"/>
         <w:rPr>
-          <w:rFonts w:ascii="Times New Roman" w:hAnsi="Times New Roman" w:cs="Times New Roman"/>
-        </w:rPr>
-      </w:pPr>
-      <w:r>
-        <w:rPr>
-          <w:rFonts w:ascii="Times New Roman" w:hAnsi="Times New Roman" w:cs="Times New Roman"/>
+          <w:rFonts w:cs="Times New Roman"/>
+        </w:rPr>
+      </w:pPr>
+      <w:r>
+        <w:rPr>
+          <w:rFonts w:cs="Times New Roman"/>
         </w:rPr>
         <w:t>My title</w:t>
       </w:r>
@@ -79,13 +79,13 @@
       <w:pPr>
         <w:pStyle w:val="Heading1"/>
         <w:rPr>
-          <w:rFonts w:ascii="Times New Roman" w:hAnsi="Times New Roman" w:cs="Times New Roman"/>
+          <w:rFonts w:cs="Times New Roman"/>
         </w:rPr>
       </w:pPr>
       <w:bookmarkStart w:id="0" w:name="heading-1"/>
       <w:r>
         <w:rPr>
-          <w:rFonts w:ascii="Times New Roman" w:hAnsi="Times New Roman" w:cs="Times New Roman"/>
+          <w:rFonts w:cs="Times New Roman"/>
         </w:rPr>
         <w:t>Heading 1</w:t>
       </w:r>
@@ -95,13 +95,13 @@
       <w:pPr>
         <w:pStyle w:val="Heading2"/>
         <w:rPr>
-          <w:rFonts w:ascii="Times New Roman" w:hAnsi="Times New Roman" w:cs="Times New Roman"/>
+          <w:rFonts w:cs="Times New Roman"/>
         </w:rPr>
       </w:pPr>
       <w:bookmarkStart w:id="1" w:name="heading-2"/>
       <w:r>
         <w:rPr>
-          <w:rFonts w:ascii="Times New Roman" w:hAnsi="Times New Roman" w:cs="Times New Roman"/>
+          <w:rFonts w:cs="Times New Roman"/>
         </w:rPr>
         <w:t>Heading 2</w:t>
       </w:r>
@@ -111,13 +111,13 @@
       <w:pPr>
         <w:pStyle w:val="Heading3"/>
         <w:rPr>
-          <w:rFonts w:ascii="Times New Roman" w:hAnsi="Times New Roman" w:cs="Times New Roman"/>
+          <w:rFonts w:cs="Times New Roman"/>
         </w:rPr>
       </w:pPr>
       <w:bookmarkStart w:id="2" w:name="heading-3"/>
       <w:r>
         <w:rPr>
-          <w:rFonts w:ascii="Times New Roman" w:hAnsi="Times New Roman" w:cs="Times New Roman"/>
+          <w:rFonts w:cs="Times New Roman"/>
         </w:rPr>
         <w:t>Heading 3</w:t>
       </w:r>
@@ -244,16 +244,7 @@
       </w:r>
     </w:p>
     <w:p>
-      <w:pPr>
-        <w:pStyle w:val="FirstParagraph"/>
-        <w:rPr>
-          <w:rFonts w:cs="Times New Roman"/>
-        </w:rPr>
-      </w:pPr>
-      <w:r>
-        <w:rPr>
-          <w:rFonts w:cs="Times New Roman"/>
-        </w:rPr>
+      <w:r>
         <w:t>After these tweaks, the ‘Heading 5’ style will no longer format a heading of level 5. Instead it will insert a very small and white (and, thus, invisible) line followed by a page break.</w:t>
       </w:r>
     </w:p>
@@ -268,7 +259,21 @@
         <w:rPr>
           <w:rFonts w:cs="Times New Roman"/>
         </w:rPr>
-        <w:t>Now knit this doc, and edit the styles in the resulting docx file. Then rename as ‘template’ and use this in the yml:</w:t>
+        <w:t xml:space="preserve">Now knit this </w:t>
+      </w:r>
+      <w:proofErr w:type="gramStart"/>
+      <w:r>
+        <w:rPr>
+          <w:rFonts w:cs="Times New Roman"/>
+        </w:rPr>
+        <w:t>doc, and</w:t>
+      </w:r>
+      <w:proofErr w:type="gramEnd"/>
+      <w:r>
+        <w:rPr>
+          <w:rFonts w:cs="Times New Roman"/>
+        </w:rPr>
+        <w:t xml:space="preserve"> edit the styles in the resulting docx file. Then rename as ‘template’ and use this in the yml:</w:t>
       </w:r>
     </w:p>
     <w:p>
@@ -296,20 +301,52 @@
           <w:rStyle w:val="VerbatimChar"/>
           <w:rFonts w:ascii="Times New Roman" w:hAnsi="Times New Roman" w:cs="Times New Roman"/>
         </w:rPr>
-        <w:t xml:space="preserve">  word_document:</w:t>
-      </w:r>
-      <w:r>
-        <w:rPr>
-          <w:rFonts w:cs="Times New Roman"/>
-        </w:rPr>
-        <w:br/>
-      </w:r>
+        <w:t xml:space="preserve">  </w:t>
+      </w:r>
+      <w:proofErr w:type="spellStart"/>
       <w:r>
         <w:rPr>
           <w:rStyle w:val="VerbatimChar"/>
           <w:rFonts w:ascii="Times New Roman" w:hAnsi="Times New Roman" w:cs="Times New Roman"/>
         </w:rPr>
-        <w:t xml:space="preserve">    reference_docx: templates/template.docx</w:t>
+        <w:t>word_document</w:t>
+      </w:r>
+      <w:proofErr w:type="spellEnd"/>
+      <w:r>
+        <w:rPr>
+          <w:rStyle w:val="VerbatimChar"/>
+          <w:rFonts w:ascii="Times New Roman" w:hAnsi="Times New Roman" w:cs="Times New Roman"/>
+        </w:rPr>
+        <w:t>:</w:t>
+      </w:r>
+      <w:r>
+        <w:rPr>
+          <w:rFonts w:cs="Times New Roman"/>
+        </w:rPr>
+        <w:br/>
+      </w:r>
+      <w:r>
+        <w:rPr>
+          <w:rStyle w:val="VerbatimChar"/>
+          <w:rFonts w:ascii="Times New Roman" w:hAnsi="Times New Roman" w:cs="Times New Roman"/>
+        </w:rPr>
+        <w:t xml:space="preserve">    </w:t>
+      </w:r>
+      <w:proofErr w:type="spellStart"/>
+      <w:r>
+        <w:rPr>
+          <w:rStyle w:val="VerbatimChar"/>
+          <w:rFonts w:ascii="Times New Roman" w:hAnsi="Times New Roman" w:cs="Times New Roman"/>
+        </w:rPr>
+        <w:t>reference_docx</w:t>
+      </w:r>
+      <w:proofErr w:type="spellEnd"/>
+      <w:r>
+        <w:rPr>
+          <w:rStyle w:val="VerbatimChar"/>
+          <w:rFonts w:ascii="Times New Roman" w:hAnsi="Times New Roman" w:cs="Times New Roman"/>
+        </w:rPr>
+        <w:t>: templates/template.docx</w:t>
       </w:r>
     </w:p>
     <w:p>
@@ -350,8 +387,11 @@
       </w:hyperlink>
     </w:p>
     <w:sectPr>
+      <w:footerReference w:type="even" r:id="rId8"/>
+      <w:footerReference w:type="default" r:id="rId9"/>
       <w:pgSz w:w="12240" w:h="15840"/>
       <w:pgMar w:top="1440" w:right="1440" w:bottom="1440" w:left="1440" w:header="720" w:footer="720" w:gutter="0"/>
+      <w:lnNumType w:countBy="1" w:restart="continuous"/>
       <w:cols w:space="720"/>
       <w:docGrid w:linePitch="326"/>
     </w:sectPr>
@@ -382,6 +422,123 @@
     </w:p>
   </w:endnote>
 </w:endnotes>
+</file>
+
+<file path=word/footer1.xml><?xml version="1.0" encoding="utf-8"?>
+<w:ftr xmlns:wpc="http://schemas.microsoft.com/office/word/2010/wordprocessingCanvas" xmlns:cx="http://schemas.microsoft.com/office/drawing/2014/chartex" xmlns:cx1="http://schemas.microsoft.com/office/drawing/2015/9/8/chartex" xmlns:cx2="http://schemas.microsoft.com/office/drawing/2015/10/21/chartex" xmlns:cx3="http://schemas.microsoft.com/office/drawing/2016/5/9/chartex" xmlns:cx4="http://schemas.microsoft.com/office/drawing/2016/5/10/chartex" xmlns:cx5="http://schemas.microsoft.com/office/drawing/2016/5/11/chartex" xmlns:cx6="http://schemas.microsoft.com/office/drawing/2016/5/12/chartex" xmlns:cx7="http://schemas.microsoft.com/office/drawing/2016/5/13/chartex" xmlns:cx8="http://schemas.microsoft.com/office/drawing/2016/5/14/chartex" xmlns:mc="http://schemas.openxmlformats.org/markup-compatibility/2006" xmlns:aink="http://schemas.microsoft.com/office/drawing/2016/ink" xmlns:am3d="http://schemas.microsoft.com/office/drawing/2017/model3d" xmlns:o="urn:schemas-microsoft-com:office:office" xmlns:r="http://schemas.openxmlformats.org/officeDocument/2006/relationships" xmlns:m="http://schemas.openxmlformats.org/officeDocument/2006/math" xmlns:v="urn:schemas-microsoft-com:vml" xmlns:wp14="http://schemas.microsoft.com/office/word/2010/wordprocessingDrawing" xmlns:wp="http://schemas.openxmlformats.org/drawingml/2006/wordprocessingDrawing" xmlns:w10="urn:schemas-microsoft-com:office:word" xmlns:w="http://schemas.openxmlformats.org/wordprocessingml/2006/main" xmlns:w14="http://schemas.microsoft.com/office/word/2010/wordml" xmlns:w15="http://schemas.microsoft.com/office/word/2012/wordml" xmlns:w16cex="http://schemas.microsoft.com/office/word/2018/wordml/cex" xmlns:w16cid="http://schemas.microsoft.com/office/word/2016/wordml/cid" xmlns:w16="http://schemas.microsoft.com/office/word/2018/wordml" xmlns:w16se="http://schemas.microsoft.com/office/word/2015/wordml/symex" xmlns:wpg="http://schemas.microsoft.com/office/word/2010/wordprocessingGroup" xmlns:wpi="http://schemas.microsoft.com/office/word/2010/wordprocessingInk" xmlns:wne="http://schemas.microsoft.com/office/word/2006/wordml" xmlns:wps="http://schemas.microsoft.com/office/word/2010/wordprocessingShape" mc:Ignorable="w14 w15 w16se w16cid w16 w16cex wp14">
+  <w:sdt>
+    <w:sdtPr>
+      <w:rPr>
+        <w:rStyle w:val="PageNumber"/>
+      </w:rPr>
+      <w:id w:val="-1372374442"/>
+      <w:docPartObj>
+        <w:docPartGallery w:val="Page Numbers (Bottom of Page)"/>
+        <w:docPartUnique/>
+      </w:docPartObj>
+    </w:sdtPr>
+    <w:sdtContent>
+      <w:p>
+        <w:pPr>
+          <w:pStyle w:val="Footer"/>
+          <w:framePr w:wrap="none" w:vAnchor="text" w:hAnchor="margin" w:xAlign="right" w:y="1"/>
+          <w:rPr>
+            <w:rStyle w:val="PageNumber"/>
+          </w:rPr>
+        </w:pPr>
+        <w:r>
+          <w:rPr>
+            <w:rStyle w:val="PageNumber"/>
+          </w:rPr>
+          <w:fldChar w:fldCharType="begin"/>
+        </w:r>
+        <w:r>
+          <w:rPr>
+            <w:rStyle w:val="PageNumber"/>
+          </w:rPr>
+          <w:instrText xml:space="preserve"> PAGE </w:instrText>
+        </w:r>
+        <w:r>
+          <w:rPr>
+            <w:rStyle w:val="PageNumber"/>
+          </w:rPr>
+          <w:fldChar w:fldCharType="end"/>
+        </w:r>
+      </w:p>
+    </w:sdtContent>
+  </w:sdt>
+  <w:p>
+    <w:pPr>
+      <w:pStyle w:val="Footer"/>
+      <w:ind w:right="360"/>
+    </w:pPr>
+  </w:p>
+</w:ftr>
+</file>
+
+<file path=word/footer2.xml><?xml version="1.0" encoding="utf-8"?>
+<w:ftr xmlns:wpc="http://schemas.microsoft.com/office/word/2010/wordprocessingCanvas" xmlns:cx="http://schemas.microsoft.com/office/drawing/2014/chartex" xmlns:cx1="http://schemas.microsoft.com/office/drawing/2015/9/8/chartex" xmlns:cx2="http://schemas.microsoft.com/office/drawing/2015/10/21/chartex" xmlns:cx3="http://schemas.microsoft.com/office/drawing/2016/5/9/chartex" xmlns:cx4="http://schemas.microsoft.com/office/drawing/2016/5/10/chartex" xmlns:cx5="http://schemas.microsoft.com/office/drawing/2016/5/11/chartex" xmlns:cx6="http://schemas.microsoft.com/office/drawing/2016/5/12/chartex" xmlns:cx7="http://schemas.microsoft.com/office/drawing/2016/5/13/chartex" xmlns:cx8="http://schemas.microsoft.com/office/drawing/2016/5/14/chartex" xmlns:mc="http://schemas.openxmlformats.org/markup-compatibility/2006" xmlns:aink="http://schemas.microsoft.com/office/drawing/2016/ink" xmlns:am3d="http://schemas.microsoft.com/office/drawing/2017/model3d" xmlns:o="urn:schemas-microsoft-com:office:office" xmlns:r="http://schemas.openxmlformats.org/officeDocument/2006/relationships" xmlns:m="http://schemas.openxmlformats.org/officeDocument/2006/math" xmlns:v="urn:schemas-microsoft-com:vml" xmlns:wp14="http://schemas.microsoft.com/office/word/2010/wordprocessingDrawing" xmlns:wp="http://schemas.openxmlformats.org/drawingml/2006/wordprocessingDrawing" xmlns:w10="urn:schemas-microsoft-com:office:word" xmlns:w="http://schemas.openxmlformats.org/wordprocessingml/2006/main" xmlns:w14="http://schemas.microsoft.com/office/word/2010/wordml" xmlns:w15="http://schemas.microsoft.com/office/word/2012/wordml" xmlns:w16cex="http://schemas.microsoft.com/office/word/2018/wordml/cex" xmlns:w16cid="http://schemas.microsoft.com/office/word/2016/wordml/cid" xmlns:w16="http://schemas.microsoft.com/office/word/2018/wordml" xmlns:w16se="http://schemas.microsoft.com/office/word/2015/wordml/symex" xmlns:wpg="http://schemas.microsoft.com/office/word/2010/wordprocessingGroup" xmlns:wpi="http://schemas.microsoft.com/office/word/2010/wordprocessingInk" xmlns:wne="http://schemas.microsoft.com/office/word/2006/wordml" xmlns:wps="http://schemas.microsoft.com/office/word/2010/wordprocessingShape" mc:Ignorable="w14 w15 w16se w16cid w16 w16cex wp14">
+  <w:sdt>
+    <w:sdtPr>
+      <w:rPr>
+        <w:rStyle w:val="PageNumber"/>
+      </w:rPr>
+      <w:id w:val="-1321501230"/>
+      <w:docPartObj>
+        <w:docPartGallery w:val="Page Numbers (Bottom of Page)"/>
+        <w:docPartUnique/>
+      </w:docPartObj>
+    </w:sdtPr>
+    <w:sdtContent>
+      <w:p>
+        <w:pPr>
+          <w:pStyle w:val="Footer"/>
+          <w:framePr w:wrap="none" w:vAnchor="text" w:hAnchor="margin" w:xAlign="right" w:y="1"/>
+          <w:rPr>
+            <w:rStyle w:val="PageNumber"/>
+          </w:rPr>
+        </w:pPr>
+        <w:r>
+          <w:rPr>
+            <w:rStyle w:val="PageNumber"/>
+          </w:rPr>
+          <w:fldChar w:fldCharType="begin"/>
+        </w:r>
+        <w:r>
+          <w:rPr>
+            <w:rStyle w:val="PageNumber"/>
+          </w:rPr>
+          <w:instrText xml:space="preserve"> PAGE </w:instrText>
+        </w:r>
+        <w:r>
+          <w:rPr>
+            <w:rStyle w:val="PageNumber"/>
+          </w:rPr>
+          <w:fldChar w:fldCharType="separate"/>
+        </w:r>
+        <w:r>
+          <w:rPr>
+            <w:rStyle w:val="PageNumber"/>
+            <w:noProof/>
+          </w:rPr>
+          <w:t>1</w:t>
+        </w:r>
+        <w:r>
+          <w:rPr>
+            <w:rStyle w:val="PageNumber"/>
+          </w:rPr>
+          <w:fldChar w:fldCharType="end"/>
+        </w:r>
+      </w:p>
+    </w:sdtContent>
+  </w:sdt>
+  <w:p>
+    <w:pPr>
+      <w:pStyle w:val="Footer"/>
+      <w:ind w:right="360"/>
+    </w:pPr>
+  </w:p>
+</w:ftr>
 </file>
 
 <file path=word/footnotes.xml><?xml version="1.0" encoding="utf-8"?>
@@ -512,7 +669,7 @@
   <w:abstractNum w:abstractNumId="1" w15:restartNumberingAfterBreak="0">
     <w:nsid w:val="FFFFFF7C"/>
     <w:multiLevelType w:val="singleLevel"/>
-    <w:tmpl w:val="BFD03118"/>
+    <w:tmpl w:val="D9F62B70"/>
     <w:lvl w:ilvl="0">
       <w:start w:val="1"/>
       <w:numFmt w:val="decimal"/>
@@ -529,7 +686,7 @@
   <w:abstractNum w:abstractNumId="2" w15:restartNumberingAfterBreak="0">
     <w:nsid w:val="FFFFFF7D"/>
     <w:multiLevelType w:val="singleLevel"/>
-    <w:tmpl w:val="BAAE1AF6"/>
+    <w:tmpl w:val="D548C1C6"/>
     <w:lvl w:ilvl="0">
       <w:start w:val="1"/>
       <w:numFmt w:val="decimal"/>
@@ -546,7 +703,7 @@
   <w:abstractNum w:abstractNumId="3" w15:restartNumberingAfterBreak="0">
     <w:nsid w:val="FFFFFF7E"/>
     <w:multiLevelType w:val="singleLevel"/>
-    <w:tmpl w:val="8F0432E2"/>
+    <w:tmpl w:val="81344696"/>
     <w:lvl w:ilvl="0">
       <w:start w:val="1"/>
       <w:numFmt w:val="decimal"/>
@@ -563,7 +720,7 @@
   <w:abstractNum w:abstractNumId="4" w15:restartNumberingAfterBreak="0">
     <w:nsid w:val="FFFFFF7F"/>
     <w:multiLevelType w:val="singleLevel"/>
-    <w:tmpl w:val="54CEF858"/>
+    <w:tmpl w:val="431CE8C6"/>
     <w:lvl w:ilvl="0">
       <w:start w:val="1"/>
       <w:numFmt w:val="decimal"/>
@@ -580,7 +737,7 @@
   <w:abstractNum w:abstractNumId="5" w15:restartNumberingAfterBreak="0">
     <w:nsid w:val="FFFFFF80"/>
     <w:multiLevelType w:val="singleLevel"/>
-    <w:tmpl w:val="7764C1B0"/>
+    <w:tmpl w:val="5136E24C"/>
     <w:lvl w:ilvl="0">
       <w:start w:val="1"/>
       <w:numFmt w:val="bullet"/>
@@ -600,7 +757,7 @@
   <w:abstractNum w:abstractNumId="6" w15:restartNumberingAfterBreak="0">
     <w:nsid w:val="FFFFFF81"/>
     <w:multiLevelType w:val="singleLevel"/>
-    <w:tmpl w:val="2C1EFFFA"/>
+    <w:tmpl w:val="23641FC4"/>
     <w:lvl w:ilvl="0">
       <w:start w:val="1"/>
       <w:numFmt w:val="bullet"/>
@@ -620,7 +777,7 @@
   <w:abstractNum w:abstractNumId="7" w15:restartNumberingAfterBreak="0">
     <w:nsid w:val="FFFFFF82"/>
     <w:multiLevelType w:val="singleLevel"/>
-    <w:tmpl w:val="E840A33A"/>
+    <w:tmpl w:val="F7FC2F9A"/>
     <w:lvl w:ilvl="0">
       <w:start w:val="1"/>
       <w:numFmt w:val="bullet"/>
@@ -640,7 +797,7 @@
   <w:abstractNum w:abstractNumId="8" w15:restartNumberingAfterBreak="0">
     <w:nsid w:val="FFFFFF83"/>
     <w:multiLevelType w:val="singleLevel"/>
-    <w:tmpl w:val="84F05904"/>
+    <w:tmpl w:val="8814D198"/>
     <w:lvl w:ilvl="0">
       <w:start w:val="1"/>
       <w:numFmt w:val="bullet"/>
@@ -660,7 +817,7 @@
   <w:abstractNum w:abstractNumId="9" w15:restartNumberingAfterBreak="0">
     <w:nsid w:val="FFFFFF88"/>
     <w:multiLevelType w:val="singleLevel"/>
-    <w:tmpl w:val="E0CEFE04"/>
+    <w:tmpl w:val="BA084898"/>
     <w:lvl w:ilvl="0">
       <w:start w:val="1"/>
       <w:numFmt w:val="decimal"/>
@@ -677,7 +834,7 @@
   <w:abstractNum w:abstractNumId="10" w15:restartNumberingAfterBreak="0">
     <w:nsid w:val="FFFFFF89"/>
     <w:multiLevelType w:val="singleLevel"/>
-    <w:tmpl w:val="53E0203E"/>
+    <w:tmpl w:val="2FCE5980"/>
     <w:lvl w:ilvl="0">
       <w:start w:val="1"/>
       <w:numFmt w:val="bullet"/>
@@ -1315,6 +1472,7 @@
     <w:next w:val="BodyText"/>
     <w:uiPriority w:val="9"/>
     <w:qFormat/>
+    <w:rsid w:val="007A76E1"/>
     <w:pPr>
       <w:keepNext/>
       <w:keepLines/>
@@ -1322,10 +1480,9 @@
       <w:outlineLvl w:val="0"/>
     </w:pPr>
     <w:rPr>
-      <w:rFonts w:asciiTheme="majorHAnsi" w:eastAsiaTheme="majorEastAsia" w:hAnsiTheme="majorHAnsi" w:cstheme="majorBidi"/>
+      <w:rFonts w:eastAsiaTheme="majorEastAsia" w:cstheme="majorBidi"/>
       <w:b/>
       <w:bCs/>
-      <w:color w:val="345A8A" w:themeColor="accent1" w:themeShade="B5"/>
       <w:sz w:val="32"/>
       <w:szCs w:val="32"/>
     </w:rPr>
@@ -1337,6 +1494,7 @@
     <w:uiPriority w:val="9"/>
     <w:unhideWhenUsed/>
     <w:qFormat/>
+    <w:rsid w:val="007A76E1"/>
     <w:pPr>
       <w:keepNext/>
       <w:keepLines/>
@@ -1344,11 +1502,10 @@
       <w:outlineLvl w:val="1"/>
     </w:pPr>
     <w:rPr>
-      <w:rFonts w:asciiTheme="majorHAnsi" w:eastAsiaTheme="majorEastAsia" w:hAnsiTheme="majorHAnsi" w:cstheme="majorBidi"/>
+      <w:rFonts w:eastAsiaTheme="majorEastAsia" w:cstheme="majorBidi"/>
       <w:b/>
       <w:bCs/>
-      <w:color w:val="4F81BD" w:themeColor="accent1"/>
-      <w:sz w:val="32"/>
+      <w:sz w:val="28"/>
       <w:szCs w:val="32"/>
     </w:rPr>
   </w:style>
@@ -1359,6 +1516,7 @@
     <w:uiPriority w:val="9"/>
     <w:unhideWhenUsed/>
     <w:qFormat/>
+    <w:rsid w:val="007A76E1"/>
     <w:pPr>
       <w:keepNext/>
       <w:keepLines/>
@@ -1366,11 +1524,9 @@
       <w:outlineLvl w:val="2"/>
     </w:pPr>
     <w:rPr>
-      <w:rFonts w:asciiTheme="majorHAnsi" w:eastAsiaTheme="majorEastAsia" w:hAnsiTheme="majorHAnsi" w:cstheme="majorBidi"/>
+      <w:rFonts w:eastAsiaTheme="majorEastAsia" w:cstheme="majorBidi"/>
       <w:b/>
       <w:bCs/>
-      <w:color w:val="4F81BD" w:themeColor="accent1"/>
-      <w:sz w:val="28"/>
       <w:szCs w:val="28"/>
     </w:rPr>
   </w:style>
@@ -1542,6 +1698,7 @@
     <w:basedOn w:val="Normal"/>
     <w:next w:val="BodyText"/>
     <w:qFormat/>
+    <w:rsid w:val="007A76E1"/>
     <w:pPr>
       <w:keepNext/>
       <w:keepLines/>
@@ -1549,10 +1706,10 @@
       <w:jc w:val="center"/>
     </w:pPr>
     <w:rPr>
-      <w:rFonts w:asciiTheme="majorHAnsi" w:eastAsiaTheme="majorEastAsia" w:hAnsiTheme="majorHAnsi" w:cstheme="majorBidi"/>
+      <w:rFonts w:eastAsiaTheme="majorEastAsia" w:cstheme="majorBidi"/>
       <w:b/>
       <w:bCs/>
-      <w:color w:val="345A8A" w:themeColor="accent1" w:themeShade="B5"/>
+      <w:color w:val="000000" w:themeColor="text1"/>
       <w:sz w:val="36"/>
       <w:szCs w:val="36"/>
     </w:rPr>
@@ -1595,13 +1752,13 @@
     <w:basedOn w:val="Normal"/>
     <w:next w:val="BodyText"/>
     <w:qFormat/>
+    <w:rsid w:val="00A95EB4"/>
     <w:pPr>
       <w:keepNext/>
       <w:keepLines/>
       <w:spacing w:before="300" w:after="300"/>
     </w:pPr>
     <w:rPr>
-      <w:sz w:val="20"/>
       <w:szCs w:val="20"/>
     </w:rPr>
   </w:style>
@@ -2079,6 +2236,43 @@
     <w:basedOn w:val="DefaultParagraphFont"/>
     <w:link w:val="BodyText"/>
     <w:rsid w:val="00722094"/>
+  </w:style>
+  <w:style w:type="character" w:styleId="LineNumber">
+    <w:name w:val="line number"/>
+    <w:basedOn w:val="DefaultParagraphFont"/>
+    <w:semiHidden/>
+    <w:unhideWhenUsed/>
+    <w:rsid w:val="007A76E1"/>
+  </w:style>
+  <w:style w:type="paragraph" w:styleId="Footer">
+    <w:name w:val="footer"/>
+    <w:basedOn w:val="Normal"/>
+    <w:link w:val="FooterChar"/>
+    <w:unhideWhenUsed/>
+    <w:rsid w:val="007A76E1"/>
+    <w:pPr>
+      <w:tabs>
+        <w:tab w:val="center" w:pos="4680"/>
+        <w:tab w:val="right" w:pos="9360"/>
+      </w:tabs>
+      <w:spacing w:after="0" w:line="240" w:lineRule="auto"/>
+    </w:pPr>
+  </w:style>
+  <w:style w:type="character" w:customStyle="1" w:styleId="FooterChar">
+    <w:name w:val="Footer Char"/>
+    <w:basedOn w:val="DefaultParagraphFont"/>
+    <w:link w:val="Footer"/>
+    <w:rsid w:val="007A76E1"/>
+    <w:rPr>
+      <w:rFonts w:ascii="Times New Roman" w:hAnsi="Times New Roman"/>
+    </w:rPr>
+  </w:style>
+  <w:style w:type="character" w:styleId="PageNumber">
+    <w:name w:val="page number"/>
+    <w:basedOn w:val="DefaultParagraphFont"/>
+    <w:semiHidden/>
+    <w:unhideWhenUsed/>
+    <w:rsid w:val="007A76E1"/>
   </w:style>
 </w:styles>
 </file>

</xml_diff>